<commit_message>
final push from agh
</commit_message>
<xml_diff>
--- a/perfect/comparison_analysis_output/both_weak_plural_exceptions.docx
+++ b/perfect/comparison_analysis_output/both_weak_plural_exceptions.docx
@@ -15,6 +15,723 @@
         <w:rPr>
           <w:b/>
         </w:rPr>
+        <w:t>Weak without -e (Both texts): bon</w:t>
+      </w:r>
+      <w:r>
+        <w:br/>
+        <w:t>Line House of Fame 1022 (data/oxford_txts/HF_oxford.txt)</w:t>
+        <w:br/>
+      </w:r>
+      <w:r>
+        <w:t>Seint</w:t>
+      </w:r>
+      <w:r>
+        <w:t xml:space="preserve"> </w:t>
+      </w:r>
+      <w:r>
+        <w:t>Julian,</w:t>
+      </w:r>
+      <w:r>
+        <w:t xml:space="preserve"> </w:t>
+      </w:r>
+      <w:r>
+        <w:t>lo,</w:t>
+      </w:r>
+      <w:r>
+        <w:t xml:space="preserve"> </w:t>
+      </w:r>
+      <w:r>
+        <w:rPr>
+          <w:i/>
+        </w:rPr>
+        <w:t>bon</w:t>
+      </w:r>
+      <w:r>
+        <w:t xml:space="preserve"> </w:t>
+      </w:r>
+      <w:r>
+        <w:t>hostel!°</w:t>
+      </w:r>
+      <w:r>
+        <w:br/>
+        <w:br/>
+      </w:r>
+    </w:p>
+    <w:p>
+      <w:r>
+        <w:rPr>
+          <w:b/>
+        </w:rPr>
+        <w:t>Weak without -e (Both texts): wight</w:t>
+      </w:r>
+      <w:r>
+        <w:br/>
+        <w:t>Line The Reeve's Tale 4086 (data/oxford_txts/RvT_oxford.txt)</w:t>
+        <w:br/>
+      </w:r>
+      <w:r>
+        <w:t>I</w:t>
+      </w:r>
+      <w:r>
+        <w:t xml:space="preserve"> </w:t>
+      </w:r>
+      <w:r>
+        <w:t>is</w:t>
+      </w:r>
+      <w:r>
+        <w:t xml:space="preserve"> </w:t>
+      </w:r>
+      <w:r>
+        <w:t>ful</w:t>
+      </w:r>
+      <w:r>
+        <w:t xml:space="preserve"> </w:t>
+      </w:r>
+      <w:r>
+        <w:t>wight,°</w:t>
+      </w:r>
+      <w:r>
+        <w:t xml:space="preserve"> </w:t>
+      </w:r>
+      <w:r>
+        <w:t>God</w:t>
+      </w:r>
+      <w:r>
+        <w:t xml:space="preserve"> </w:t>
+      </w:r>
+      <w:r>
+        <w:t>waat,°</w:t>
+      </w:r>
+      <w:r>
+        <w:t xml:space="preserve"> </w:t>
+      </w:r>
+      <w:r>
+        <w:t>as</w:t>
+      </w:r>
+      <w:r>
+        <w:t xml:space="preserve"> </w:t>
+      </w:r>
+      <w:r>
+        <w:t>is</w:t>
+      </w:r>
+      <w:r>
+        <w:t xml:space="preserve"> </w:t>
+      </w:r>
+      <w:r>
+        <w:t>a</w:t>
+      </w:r>
+      <w:r>
+        <w:t xml:space="preserve"> </w:t>
+      </w:r>
+      <w:r>
+        <w:t>ra;°</w:t>
+      </w:r>
+      <w:r>
+        <w:br/>
+        <w:br/>
+      </w:r>
+    </w:p>
+    <w:p>
+      <w:r>
+        <w:rPr>
+          <w:b/>
+        </w:rPr>
+        <w:t>Weak without -e (Both texts): heigh</w:t>
+      </w:r>
+      <w:r>
+        <w:br/>
+        <w:t>Line The Pardoner's Tale 913 (data/oxford_txts/PardT_oxford.txt)</w:t>
+        <w:br/>
+      </w:r>
+      <w:r>
+        <w:t>I</w:t>
+      </w:r>
+      <w:r>
+        <w:t xml:space="preserve"> </w:t>
+      </w:r>
+      <w:r>
+        <w:t>yow</w:t>
+      </w:r>
+      <w:r>
+        <w:t xml:space="preserve"> </w:t>
+      </w:r>
+      <w:r>
+        <w:t>assoile,°</w:t>
+      </w:r>
+      <w:r>
+        <w:t xml:space="preserve"> </w:t>
+      </w:r>
+      <w:r>
+        <w:t>by</w:t>
+      </w:r>
+      <w:r>
+        <w:t xml:space="preserve"> </w:t>
+      </w:r>
+      <w:r>
+        <w:t>min</w:t>
+      </w:r>
+      <w:r>
+        <w:t xml:space="preserve"> </w:t>
+      </w:r>
+      <w:r>
+        <w:rPr>
+          <w:i/>
+        </w:rPr>
+        <w:t>heigh</w:t>
+      </w:r>
+      <w:r>
+        <w:t xml:space="preserve"> </w:t>
+      </w:r>
+      <w:r>
+        <w:t>power</w:t>
+      </w:r>
+      <w:r>
+        <w:br/>
+        <w:br/>
+      </w:r>
+    </w:p>
+    <w:p>
+      <w:r>
+        <w:rPr>
+          <w:b/>
+        </w:rPr>
+        <w:t>Weak without -e (Both texts): right</w:t>
+      </w:r>
+      <w:r>
+        <w:br/>
+        <w:t>Line The Knight's Tale 1959 (data/oxford_txts/KnT_oxford.txt)</w:t>
+        <w:br/>
+      </w:r>
+      <w:r>
+        <w:t>A</w:t>
+      </w:r>
+      <w:r>
+        <w:t xml:space="preserve"> </w:t>
+      </w:r>
+      <w:r>
+        <w:t>citole°</w:t>
+      </w:r>
+      <w:r>
+        <w:t xml:space="preserve"> </w:t>
+      </w:r>
+      <w:r>
+        <w:t>in</w:t>
+      </w:r>
+      <w:r>
+        <w:t xml:space="preserve"> </w:t>
+      </w:r>
+      <w:r>
+        <w:t>hir</w:t>
+      </w:r>
+      <w:r>
+        <w:t xml:space="preserve"> </w:t>
+      </w:r>
+      <w:r>
+        <w:rPr>
+          <w:i/>
+        </w:rPr>
+        <w:t>right</w:t>
+      </w:r>
+      <w:r>
+        <w:t xml:space="preserve"> </w:t>
+      </w:r>
+      <w:r>
+        <w:t>hand</w:t>
+      </w:r>
+      <w:r>
+        <w:t xml:space="preserve"> </w:t>
+      </w:r>
+      <w:r>
+        <w:t>hadde</w:t>
+      </w:r>
+      <w:r>
+        <w:t xml:space="preserve"> </w:t>
+      </w:r>
+      <w:r>
+        <w:t>she</w:t>
+      </w:r>
+      <w:r>
+        <w:br/>
+        <w:br/>
+      </w:r>
+    </w:p>
+    <w:p>
+      <w:r>
+        <w:rPr>
+          <w:b/>
+        </w:rPr>
+        <w:t>Weak without -e (Both texts): heigh</w:t>
+      </w:r>
+      <w:r>
+        <w:br/>
+        <w:t>Line The Knight's Tale 2537 (data/oxford_txts/KnT_oxford.txt)</w:t>
+        <w:br/>
+      </w:r>
+      <w:r>
+        <w:t>“The</w:t>
+      </w:r>
+      <w:r>
+        <w:t xml:space="preserve"> </w:t>
+      </w:r>
+      <w:r>
+        <w:t>lord</w:t>
+      </w:r>
+      <w:r>
+        <w:t xml:space="preserve"> </w:t>
+      </w:r>
+      <w:r>
+        <w:t>hath</w:t>
+      </w:r>
+      <w:r>
+        <w:t xml:space="preserve"> </w:t>
+      </w:r>
+      <w:r>
+        <w:t>of</w:t>
+      </w:r>
+      <w:r>
+        <w:t xml:space="preserve"> </w:t>
+      </w:r>
+      <w:r>
+        <w:t>his</w:t>
+      </w:r>
+      <w:r>
+        <w:t xml:space="preserve"> </w:t>
+      </w:r>
+      <w:r>
+        <w:rPr>
+          <w:i/>
+        </w:rPr>
+        <w:t>heigh</w:t>
+      </w:r>
+      <w:r>
+        <w:t xml:space="preserve"> </w:t>
+      </w:r>
+      <w:r>
+        <w:t>discrecioun°</w:t>
+      </w:r>
+      <w:r>
+        <w:br/>
+        <w:br/>
+      </w:r>
+    </w:p>
+    <w:p>
+      <w:r>
+        <w:rPr>
+          <w:b/>
+        </w:rPr>
+        <w:t>Weak without -e (Both texts): greek</w:t>
+      </w:r>
+      <w:r>
+        <w:br/>
+        <w:t>Line The Nun's Priest's Tale 3228 (data/oxford_txts/NPT_oxford.txt)</w:t>
+        <w:br/>
+      </w:r>
+      <w:r>
+        <w:t>False</w:t>
+      </w:r>
+      <w:r>
+        <w:t xml:space="preserve"> </w:t>
+      </w:r>
+      <w:r>
+        <w:t>dissimilour,°</w:t>
+      </w:r>
+      <w:r>
+        <w:t xml:space="preserve"> </w:t>
+      </w:r>
+      <w:r>
+        <w:t>O</w:t>
+      </w:r>
+      <w:r>
+        <w:t xml:space="preserve"> </w:t>
+      </w:r>
+      <w:r>
+        <w:rPr>
+          <w:i/>
+        </w:rPr>
+        <w:t>Greek</w:t>
+      </w:r>
+      <w:r>
+        <w:t xml:space="preserve"> </w:t>
+      </w:r>
+      <w:r>
+        <w:t>Sinon</w:t>
+      </w:r>
+      <w:r>
+        <w:br/>
+        <w:br/>
+      </w:r>
+    </w:p>
+    <w:p>
+      <w:r>
+        <w:rPr>
+          <w:b/>
+        </w:rPr>
+        <w:t>Weak without -e (Both texts): fair</w:t>
+      </w:r>
+      <w:r>
+        <w:br/>
+        <w:t>Line Book of the Duchess 909 (data/oxford_txts/BD_oxford.txt)</w:t>
+        <w:br/>
+      </w:r>
+      <w:r>
+        <w:t>To</w:t>
+      </w:r>
+      <w:r>
+        <w:t xml:space="preserve"> </w:t>
+      </w:r>
+      <w:r>
+        <w:t>mak</w:t>
+      </w:r>
+      <w:r>
+        <w:t xml:space="preserve"> </w:t>
+      </w:r>
+      <w:r>
+        <w:t>that</w:t>
+      </w:r>
+      <w:r>
+        <w:t xml:space="preserve"> </w:t>
+      </w:r>
+      <w:r>
+        <w:t>fair,</w:t>
+      </w:r>
+      <w:r>
+        <w:t xml:space="preserve"> </w:t>
+      </w:r>
+      <w:r>
+        <w:t>that</w:t>
+      </w:r>
+      <w:r>
+        <w:t xml:space="preserve"> </w:t>
+      </w:r>
+      <w:r>
+        <w:t>trewly</w:t>
+      </w:r>
+      <w:r>
+        <w:t xml:space="preserve"> </w:t>
+      </w:r>
+      <w:r>
+        <w:t>she</w:t>
+      </w:r>
+      <w:r>
+        <w:br/>
+        <w:br/>
+      </w:r>
+    </w:p>
+    <w:p>
+      <w:r>
+        <w:rPr>
+          <w:b/>
+        </w:rPr>
+        <w:t>Weak without -e (Both texts): fair</w:t>
+      </w:r>
+      <w:r>
+        <w:br/>
+        <w:t>Line Sir Thopas 832 (data/oxford_txts/Thop_oxford.txt)</w:t>
+        <w:br/>
+      </w:r>
+      <w:r>
+        <w:t xml:space="preserve">    And</w:t>
+      </w:r>
+      <w:r>
+        <w:t xml:space="preserve"> </w:t>
+      </w:r>
+      <w:r>
+        <w:t>thurgh</w:t>
+      </w:r>
+      <w:r>
+        <w:t xml:space="preserve"> </w:t>
+      </w:r>
+      <w:r>
+        <w:t>his</w:t>
+      </w:r>
+      <w:r>
+        <w:t xml:space="preserve"> </w:t>
+      </w:r>
+      <w:r>
+        <w:rPr>
+          <w:i/>
+        </w:rPr>
+        <w:t>fair</w:t>
+      </w:r>
+      <w:r>
+        <w:t xml:space="preserve"> </w:t>
+      </w:r>
+      <w:r>
+        <w:t>beringe.°</w:t>
+      </w:r>
+      <w:r>
+        <w:br/>
+        <w:br/>
+      </w:r>
+    </w:p>
+    <w:p>
+      <w:r>
+        <w:rPr>
+          <w:b/>
+        </w:rPr>
+        <w:t>Weak without -e (Both texts): glad</w:t>
+      </w:r>
+      <w:r>
+        <w:br/>
+        <w:t>Line Troilus and Criseyde; Book I 1041 (data/oxford_txts/TC1_oxford.txt)</w:t>
+        <w:br/>
+      </w:r>
+      <w:r>
+        <w:t>Adieu!</w:t>
+      </w:r>
+      <w:r>
+        <w:t xml:space="preserve"> </w:t>
+      </w:r>
+      <w:r>
+        <w:t>be</w:t>
+      </w:r>
+      <w:r>
+        <w:t xml:space="preserve"> </w:t>
+      </w:r>
+      <w:r>
+        <w:t>glad!</w:t>
+      </w:r>
+      <w:r>
+        <w:t xml:space="preserve"> </w:t>
+      </w:r>
+      <w:r>
+        <w:t>God</w:t>
+      </w:r>
+      <w:r>
+        <w:t xml:space="preserve"> </w:t>
+      </w:r>
+      <w:r>
+        <w:t>spede</w:t>
+      </w:r>
+      <w:r>
+        <w:t xml:space="preserve"> </w:t>
+      </w:r>
+      <w:r>
+        <w:t>us</w:t>
+      </w:r>
+      <w:r>
+        <w:t xml:space="preserve"> </w:t>
+      </w:r>
+      <w:r>
+        <w:t>bothe</w:t>
+      </w:r>
+      <w:r>
+        <w:t xml:space="preserve"> </w:t>
+      </w:r>
+      <w:r>
+        <w:t>two!</w:t>
+      </w:r>
+      <w:r>
+        <w:br/>
+        <w:br/>
+      </w:r>
+    </w:p>
+    <w:p>
+      <w:r>
+        <w:rPr>
+          <w:b/>
+        </w:rPr>
+        <w:t>Weak without -e (Both texts): heigh</w:t>
+      </w:r>
+      <w:r>
+        <w:br/>
+        <w:t>Line The General Prologue 316 (data/oxford_txts/GP_oxford.txt)</w:t>
+        <w:br/>
+      </w:r>
+      <w:r>
+        <w:t>For</w:t>
+      </w:r>
+      <w:r>
+        <w:t xml:space="preserve"> </w:t>
+      </w:r>
+      <w:r>
+        <w:t>his</w:t>
+      </w:r>
+      <w:r>
+        <w:t xml:space="preserve"> </w:t>
+      </w:r>
+      <w:r>
+        <w:t>science,</w:t>
+      </w:r>
+      <w:r>
+        <w:t xml:space="preserve"> </w:t>
+      </w:r>
+      <w:r>
+        <w:t>and</w:t>
+      </w:r>
+      <w:r>
+        <w:t xml:space="preserve"> </w:t>
+      </w:r>
+      <w:r>
+        <w:t>for</w:t>
+      </w:r>
+      <w:r>
+        <w:t xml:space="preserve"> </w:t>
+      </w:r>
+      <w:r>
+        <w:t>his</w:t>
+      </w:r>
+      <w:r>
+        <w:t xml:space="preserve"> </w:t>
+      </w:r>
+      <w:r>
+        <w:rPr>
+          <w:i/>
+        </w:rPr>
+        <w:t>heigh</w:t>
+      </w:r>
+      <w:r>
+        <w:t xml:space="preserve"> </w:t>
+      </w:r>
+      <w:r>
+        <w:t>renoun</w:t>
+      </w:r>
+      <w:r>
+        <w:br/>
+        <w:br/>
+      </w:r>
+    </w:p>
+    <w:p>
+      <w:r>
+        <w:rPr>
+          <w:b/>
+        </w:rPr>
+        <w:t>Weak without -e (Both texts): good</w:t>
+      </w:r>
+      <w:r>
+        <w:br/>
+        <w:t>Line Troilus and Criseyde; Book V 1081 (data/oxford_txts/TC5_oxford.txt)</w:t>
+        <w:br/>
+      </w:r>
+      <w:r>
+        <w:t>And</w:t>
+      </w:r>
+      <w:r>
+        <w:t xml:space="preserve"> </w:t>
+      </w:r>
+      <w:r>
+        <w:t>my</w:t>
+      </w:r>
+      <w:r>
+        <w:t xml:space="preserve"> </w:t>
+      </w:r>
+      <w:r>
+        <w:rPr>
+          <w:i/>
+        </w:rPr>
+        <w:t>good</w:t>
+      </w:r>
+      <w:r>
+        <w:t xml:space="preserve"> </w:t>
+      </w:r>
+      <w:r>
+        <w:t>word,</w:t>
+      </w:r>
+      <w:r>
+        <w:t xml:space="preserve"> </w:t>
+      </w:r>
+      <w:r>
+        <w:t>al</w:t>
+      </w:r>
+      <w:r>
+        <w:t xml:space="preserve"> </w:t>
+      </w:r>
+      <w:r>
+        <w:t>sholde</w:t>
+      </w:r>
+      <w:r>
+        <w:t xml:space="preserve"> </w:t>
+      </w:r>
+      <w:r>
+        <w:t>I</w:t>
+      </w:r>
+      <w:r>
+        <w:t xml:space="preserve"> </w:t>
+      </w:r>
+      <w:r>
+        <w:t>liven</w:t>
+      </w:r>
+      <w:r>
+        <w:t xml:space="preserve"> </w:t>
+      </w:r>
+      <w:r>
+        <w:t>ever.</w:t>
+      </w:r>
+      <w:r>
+        <w:br/>
+        <w:br/>
+      </w:r>
+    </w:p>
+    <w:p>
+      <w:r>
+        <w:rPr>
+          <w:b/>
+        </w:rPr>
+        <w:t>Weak without -e (Both texts): chief</w:t>
+      </w:r>
+      <w:r>
+        <w:br/>
+        <w:t>Line The Knight's Tale 1057 (data/oxford_txts/KnT_oxford.txt)</w:t>
+        <w:br/>
+      </w:r>
+      <w:r>
+        <w:t>Which</w:t>
+      </w:r>
+      <w:r>
+        <w:t xml:space="preserve"> </w:t>
+      </w:r>
+      <w:r>
+        <w:t>of</w:t>
+      </w:r>
+      <w:r>
+        <w:t xml:space="preserve"> </w:t>
+      </w:r>
+      <w:r>
+        <w:t>the</w:t>
+      </w:r>
+      <w:r>
+        <w:t xml:space="preserve"> </w:t>
+      </w:r>
+      <w:r>
+        <w:t>castel</w:t>
+      </w:r>
+      <w:r>
+        <w:t xml:space="preserve"> </w:t>
+      </w:r>
+      <w:r>
+        <w:t>was</w:t>
+      </w:r>
+      <w:r>
+        <w:t xml:space="preserve"> </w:t>
+      </w:r>
+      <w:r>
+        <w:t>the</w:t>
+      </w:r>
+      <w:r>
+        <w:t xml:space="preserve"> </w:t>
+      </w:r>
+      <w:r>
+        <w:rPr>
+          <w:i/>
+        </w:rPr>
+        <w:t>chief</w:t>
+      </w:r>
+      <w:r>
+        <w:t xml:space="preserve"> </w:t>
+      </w:r>
+      <w:r>
+        <w:t>dongeoun,°</w:t>
+      </w:r>
+      <w:r>
+        <w:br/>
+        <w:br/>
+      </w:r>
+    </w:p>
+    <w:p>
+      <w:r>
+        <w:rPr>
+          <w:b/>
+        </w:rPr>
         <w:t>Weak without -e (Both texts): bright</w:t>
       </w:r>
       <w:r>
@@ -136,57 +853,60 @@
         <w:rPr>
           <w:b/>
         </w:rPr>
-        <w:t>Weak without -e (Both texts): glad</w:t>
+        <w:t>Weak without -e (Both texts): north</w:t>
       </w:r>
       <w:r>
         <w:br/>
-        <w:t>Line Troilus and Criseyde; Book I 1041 (data/oxford_txts/TC1_oxford.txt)</w:t>
+        <w:t>Line The Friar's Tale 1413 (data/oxford_txts/FriT_oxford.txt)</w:t>
         <w:br/>
       </w:r>
       <w:r>
-        <w:t>Adieu!</w:t>
-      </w:r>
-      <w:r>
-        <w:t xml:space="preserve"> </w:t>
-      </w:r>
-      <w:r>
-        <w:t>be</w:t>
-      </w:r>
-      <w:r>
-        <w:t xml:space="preserve"> </w:t>
-      </w:r>
-      <w:r>
-        <w:t>glad!</w:t>
-      </w:r>
-      <w:r>
-        <w:t xml:space="preserve"> </w:t>
-      </w:r>
-      <w:r>
-        <w:t>God</w:t>
-      </w:r>
-      <w:r>
-        <w:t xml:space="preserve"> </w:t>
-      </w:r>
-      <w:r>
-        <w:t>spede</w:t>
-      </w:r>
-      <w:r>
-        <w:t xml:space="preserve"> </w:t>
-      </w:r>
-      <w:r>
-        <w:t>us</w:t>
-      </w:r>
-      <w:r>
-        <w:t xml:space="preserve"> </w:t>
-      </w:r>
-      <w:r>
-        <w:t>bothe</w:t>
-      </w:r>
-      <w:r>
-        <w:t xml:space="preserve"> </w:t>
-      </w:r>
-      <w:r>
-        <w:t>two!</w:t>
+        <w:t>‘Brother,’</w:t>
+      </w:r>
+      <w:r>
+        <w:t xml:space="preserve"> </w:t>
+      </w:r>
+      <w:r>
+        <w:t>quod</w:t>
+      </w:r>
+      <w:r>
+        <w:t xml:space="preserve"> </w:t>
+      </w:r>
+      <w:r>
+        <w:t>he,</w:t>
+      </w:r>
+      <w:r>
+        <w:t xml:space="preserve"> </w:t>
+      </w:r>
+      <w:r>
+        <w:t>‘fer</w:t>
+      </w:r>
+      <w:r>
+        <w:t xml:space="preserve"> </w:t>
+      </w:r>
+      <w:r>
+        <w:t>in</w:t>
+      </w:r>
+      <w:r>
+        <w:t xml:space="preserve"> </w:t>
+      </w:r>
+      <w:r>
+        <w:t>the</w:t>
+      </w:r>
+      <w:r>
+        <w:t xml:space="preserve"> </w:t>
+      </w:r>
+      <w:r>
+        <w:rPr>
+          <w:i/>
+        </w:rPr>
+        <w:t>north</w:t>
+      </w:r>
+      <w:r>
+        <w:t xml:space="preserve"> </w:t>
+      </w:r>
+      <w:r>
+        <w:t>contree</w:t>
       </w:r>
       <w:r>
         <w:br/>
@@ -198,27 +918,39 @@
         <w:rPr>
           <w:b/>
         </w:rPr>
-        <w:t>Weak without -e (Both texts): fair</w:t>
+        <w:t>Weak without -e (Both texts): grant</w:t>
       </w:r>
       <w:r>
         <w:br/>
-        <w:t>Line Sir Thopas 832 (data/oxford_txts/Thop_oxford.txt)</w:t>
+        <w:t>Line The Canon's Yeoman's Tale 1380 (data/oxford_txts/CYT_oxford.txt)</w:t>
         <w:br/>
       </w:r>
       <w:r>
-        <w:t xml:space="preserve">    And</w:t>
-      </w:r>
-      <w:r>
-        <w:t xml:space="preserve"> </w:t>
-      </w:r>
-      <w:r>
-        <w:t>thurgh</w:t>
-      </w:r>
-      <w:r>
-        <w:t xml:space="preserve"> </w:t>
-      </w:r>
-      <w:r>
-        <w:t>his</w:t>
+        <w:t>Quod</w:t>
+      </w:r>
+      <w:r>
+        <w:t xml:space="preserve"> </w:t>
+      </w:r>
+      <w:r>
+        <w:t>the</w:t>
+      </w:r>
+      <w:r>
+        <w:t xml:space="preserve"> </w:t>
+      </w:r>
+      <w:r>
+        <w:t>chanoun,</w:t>
+      </w:r>
+      <w:r>
+        <w:t xml:space="preserve"> </w:t>
+      </w:r>
+      <w:r>
+        <w:t>“and</w:t>
+      </w:r>
+      <w:r>
+        <w:t xml:space="preserve"> </w:t>
+      </w:r>
+      <w:r>
+        <w:t>farwel,</w:t>
       </w:r>
       <w:r>
         <w:t xml:space="preserve"> </w:t>
@@ -227,13 +959,75 @@
         <w:rPr>
           <w:i/>
         </w:rPr>
-        <w:t>fair</w:t>
-      </w:r>
-      <w:r>
-        <w:t xml:space="preserve"> </w:t>
-      </w:r>
-      <w:r>
-        <w:t>beringe.°</w:t>
+        <w:t>grant</w:t>
+      </w:r>
+      <w:r>
+        <w:t xml:space="preserve"> </w:t>
+      </w:r>
+      <w:r>
+        <w:t>mercy!”</w:t>
+      </w:r>
+      <w:r>
+        <w:br/>
+        <w:br/>
+      </w:r>
+    </w:p>
+    <w:p>
+      <w:r>
+        <w:rPr>
+          <w:b/>
+        </w:rPr>
+        <w:t>Weak without -e (Both texts): fin</w:t>
+      </w:r>
+      <w:r>
+        <w:br/>
+        <w:t>Line The Nun's Priest's Tale 2859 (data/oxford_txts/NPT_oxford.txt)</w:t>
+        <w:br/>
+      </w:r>
+      <w:r>
+        <w:t>His</w:t>
+      </w:r>
+      <w:r>
+        <w:t xml:space="preserve"> </w:t>
+      </w:r>
+      <w:r>
+        <w:t>comb</w:t>
+      </w:r>
+      <w:r>
+        <w:t xml:space="preserve"> </w:t>
+      </w:r>
+      <w:r>
+        <w:t>was</w:t>
+      </w:r>
+      <w:r>
+        <w:t xml:space="preserve"> </w:t>
+      </w:r>
+      <w:r>
+        <w:t>redder</w:t>
+      </w:r>
+      <w:r>
+        <w:t xml:space="preserve"> </w:t>
+      </w:r>
+      <w:r>
+        <w:t>than</w:t>
+      </w:r>
+      <w:r>
+        <w:t xml:space="preserve"> </w:t>
+      </w:r>
+      <w:r>
+        <w:t>the</w:t>
+      </w:r>
+      <w:r>
+        <w:t xml:space="preserve"> </w:t>
+      </w:r>
+      <w:r>
+        <w:t>fin°</w:t>
+      </w:r>
+      <w:r>
+        <w:t xml:space="preserve"> </w:t>
+      </w:r>
+      <w:r>
+        <w:t>coral</w:t>
       </w:r>
       <w:r>
         <w:br/>
@@ -249,17 +1043,17 @@
       </w:r>
       <w:r>
         <w:br/>
-        <w:t>Line Troilus and Criseyde; Book V 1247 (data/oxford_txts/TC5_oxford.txt)</w:t>
+        <w:t>Line The Second Nun's Tale 120 (data/oxford_txts/SNT_oxford.txt)</w:t>
         <w:br/>
       </w:r>
       <w:r>
-        <w:t>“My</w:t>
-      </w:r>
-      <w:r>
-        <w:t xml:space="preserve"> </w:t>
-      </w:r>
-      <w:r>
-        <w:t>lady</w:t>
+        <w:t>This</w:t>
+      </w:r>
+      <w:r>
+        <w:t xml:space="preserve"> </w:t>
+      </w:r>
+      <w:r>
+        <w:t>maiden</w:t>
       </w:r>
       <w:r>
         <w:t xml:space="preserve"> </w:t>
@@ -274,25 +1068,84 @@
         <w:t xml:space="preserve"> </w:t>
       </w:r>
       <w:r>
-        <w:t>Criseyde</w:t>
-      </w:r>
-      <w:r>
-        <w:t xml:space="preserve"> </w:t>
-      </w:r>
-      <w:r>
-        <w:t>hath</w:t>
-      </w:r>
-      <w:r>
-        <w:t xml:space="preserve"> </w:t>
-      </w:r>
-      <w:r>
-        <w:t>me</w:t>
-      </w:r>
-      <w:r>
-        <w:t xml:space="preserve"> </w:t>
-      </w:r>
-      <w:r>
-        <w:t>bitrayed</w:t>
+        <w:t>Cecilie,</w:t>
+      </w:r>
+      <w:r>
+        <w:t xml:space="preserve"> </w:t>
+      </w:r>
+      <w:r>
+        <w:t>as</w:t>
+      </w:r>
+      <w:r>
+        <w:t xml:space="preserve"> </w:t>
+      </w:r>
+      <w:r>
+        <w:t>hir</w:t>
+      </w:r>
+      <w:r>
+        <w:t xml:space="preserve"> </w:t>
+      </w:r>
+      <w:r>
+        <w:t>lif</w:t>
+      </w:r>
+      <w:r>
+        <w:t xml:space="preserve"> </w:t>
+      </w:r>
+      <w:r>
+        <w:t>seith</w:t>
+      </w:r>
+      <w:r>
+        <w:br/>
+        <w:br/>
+      </w:r>
+    </w:p>
+    <w:p>
+      <w:r>
+        <w:rPr>
+          <w:b/>
+        </w:rPr>
+        <w:t>Weak without -e (Both texts): real</w:t>
+      </w:r>
+      <w:r>
+        <w:br/>
+        <w:t>Line Troilus and Criseyde; Book III 1534 (data/oxford_txts/TC3_oxford.txt)</w:t>
+        <w:br/>
+      </w:r>
+      <w:r>
+        <w:t>Retorned</w:t>
+      </w:r>
+      <w:r>
+        <w:t xml:space="preserve"> </w:t>
+      </w:r>
+      <w:r>
+        <w:t>to</w:t>
+      </w:r>
+      <w:r>
+        <w:t xml:space="preserve"> </w:t>
+      </w:r>
+      <w:r>
+        <w:t>his</w:t>
+      </w:r>
+      <w:r>
+        <w:t xml:space="preserve"> </w:t>
+      </w:r>
+      <w:r>
+        <w:rPr>
+          <w:i/>
+        </w:rPr>
+        <w:t>real</w:t>
+      </w:r>
+      <w:r>
+        <w:t xml:space="preserve"> </w:t>
+      </w:r>
+      <w:r>
+        <w:t>palais,</w:t>
+      </w:r>
+      <w:r>
+        <w:t xml:space="preserve"> </w:t>
+      </w:r>
+      <w:r>
+        <w:t>sone</w:t>
       </w:r>
       <w:r>
         <w:br/>
@@ -363,51 +1216,494 @@
         <w:rPr>
           <w:b/>
         </w:rPr>
-        <w:t>Weak without -e (Both texts): fair</w:t>
+        <w:t>Weak without -e (Both texts): awen</w:t>
       </w:r>
       <w:r>
         <w:br/>
-        <w:t>Line Book of the Duchess 909 (data/oxford_txts/BD_oxford.txt)</w:t>
+        <w:t>Line The Reeve's Tale 4239 (data/oxford_txts/RvT_oxford.txt)</w:t>
         <w:br/>
       </w:r>
       <w:r>
-        <w:t>To</w:t>
-      </w:r>
-      <w:r>
-        <w:t xml:space="preserve"> </w:t>
-      </w:r>
-      <w:r>
-        <w:t>mak</w:t>
-      </w:r>
-      <w:r>
-        <w:t xml:space="preserve"> </w:t>
-      </w:r>
-      <w:r>
-        <w:t>that</w:t>
-      </w:r>
-      <w:r>
-        <w:t xml:space="preserve"> </w:t>
-      </w:r>
-      <w:r>
-        <w:t>fair,</w:t>
-      </w:r>
-      <w:r>
-        <w:t xml:space="preserve"> </w:t>
-      </w:r>
-      <w:r>
-        <w:t>that</w:t>
-      </w:r>
-      <w:r>
-        <w:t xml:space="preserve"> </w:t>
-      </w:r>
-      <w:r>
-        <w:t>trewly</w:t>
-      </w:r>
-      <w:r>
-        <w:t xml:space="preserve"> </w:t>
-      </w:r>
-      <w:r>
-        <w:t>she</w:t>
+        <w:t>I</w:t>
+      </w:r>
+      <w:r>
+        <w:t xml:space="preserve"> </w:t>
+      </w:r>
+      <w:r>
+        <w:t>is</w:t>
+      </w:r>
+      <w:r>
+        <w:t xml:space="preserve"> </w:t>
+      </w:r>
+      <w:r>
+        <w:t>thin</w:t>
+      </w:r>
+      <w:r>
+        <w:t xml:space="preserve"> </w:t>
+      </w:r>
+      <w:r>
+        <w:rPr>
+          <w:i/>
+        </w:rPr>
+        <w:t>awen</w:t>
+      </w:r>
+      <w:r>
+        <w:t xml:space="preserve"> </w:t>
+      </w:r>
+      <w:r>
+        <w:t>clerk,</w:t>
+      </w:r>
+      <w:r>
+        <w:t xml:space="preserve"> </w:t>
+      </w:r>
+      <w:r>
+        <w:t>swa</w:t>
+      </w:r>
+      <w:r>
+        <w:t xml:space="preserve"> </w:t>
+      </w:r>
+      <w:r>
+        <w:t>have</w:t>
+      </w:r>
+      <w:r>
+        <w:t xml:space="preserve"> </w:t>
+      </w:r>
+      <w:r>
+        <w:t>I</w:t>
+      </w:r>
+      <w:r>
+        <w:t xml:space="preserve"> </w:t>
+      </w:r>
+      <w:r>
+        <w:t>sel!”°</w:t>
+      </w:r>
+      <w:r>
+        <w:br/>
+        <w:br/>
+      </w:r>
+    </w:p>
+    <w:p>
+      <w:r>
+        <w:rPr>
+          <w:b/>
+        </w:rPr>
+        <w:t>Weak without -e (Both texts): good</w:t>
+      </w:r>
+      <w:r>
+        <w:br/>
+        <w:t>Line Troilus and Criseyde; Book II 1209 (data/oxford_txts/TC2_oxford.txt)</w:t>
+        <w:br/>
+      </w:r>
+      <w:r>
+        <w:t>Of</w:t>
+      </w:r>
+      <w:r>
+        <w:t xml:space="preserve"> </w:t>
+      </w:r>
+      <w:r>
+        <w:t>his</w:t>
+      </w:r>
+      <w:r>
+        <w:t xml:space="preserve"> </w:t>
+      </w:r>
+      <w:r>
+        <w:rPr>
+          <w:i/>
+        </w:rPr>
+        <w:t>good</w:t>
+      </w:r>
+      <w:r>
+        <w:t xml:space="preserve"> </w:t>
+      </w:r>
+      <w:r>
+        <w:t>wil,</w:t>
+      </w:r>
+      <w:r>
+        <w:t xml:space="preserve"> </w:t>
+      </w:r>
+      <w:r>
+        <w:t>and</w:t>
+      </w:r>
+      <w:r>
+        <w:t xml:space="preserve"> </w:t>
+      </w:r>
+      <w:r>
+        <w:t>doth</w:t>
+      </w:r>
+      <w:r>
+        <w:t xml:space="preserve"> </w:t>
+      </w:r>
+      <w:r>
+        <w:t>him</w:t>
+      </w:r>
+      <w:r>
+        <w:t xml:space="preserve"> </w:t>
+      </w:r>
+      <w:r>
+        <w:t>not</w:t>
+      </w:r>
+      <w:r>
+        <w:t xml:space="preserve"> </w:t>
+      </w:r>
+      <w:r>
+        <w:t>to</w:t>
+      </w:r>
+      <w:r>
+        <w:t xml:space="preserve"> </w:t>
+      </w:r>
+      <w:r>
+        <w:t>deie.</w:t>
+      </w:r>
+      <w:r>
+        <w:br/>
+        <w:br/>
+      </w:r>
+    </w:p>
+    <w:p>
+      <w:r>
+        <w:rPr>
+          <w:b/>
+        </w:rPr>
+        <w:t>Weak without -e (Both texts): troyan</w:t>
+      </w:r>
+      <w:r>
+        <w:br/>
+        <w:t>Line House of Fame 207 (data/oxford_txts/HF_oxford.txt)</w:t>
+        <w:br/>
+      </w:r>
+      <w:r>
+        <w:t>Of</w:t>
+      </w:r>
+      <w:r>
+        <w:t xml:space="preserve"> </w:t>
+      </w:r>
+      <w:r>
+        <w:t>al</w:t>
+      </w:r>
+      <w:r>
+        <w:t xml:space="preserve"> </w:t>
+      </w:r>
+      <w:r>
+        <w:t>the</w:t>
+      </w:r>
+      <w:r>
+        <w:t xml:space="preserve"> </w:t>
+      </w:r>
+      <w:r>
+        <w:rPr>
+          <w:i/>
+        </w:rPr>
+        <w:t>Troyan</w:t>
+      </w:r>
+      <w:r>
+        <w:t xml:space="preserve"> </w:t>
+      </w:r>
+      <w:r>
+        <w:t>nacioun</w:t>
+      </w:r>
+      <w:r>
+        <w:br/>
+        <w:br/>
+      </w:r>
+    </w:p>
+    <w:p>
+      <w:r>
+        <w:rPr>
+          <w:b/>
+        </w:rPr>
+        <w:t>Weak without -e (Both texts): wis</w:t>
+      </w:r>
+      <w:r>
+        <w:br/>
+        <w:t>Line The Franklin's Tale 871 (data/oxford_txts/FranT_oxford.txt)</w:t>
+        <w:br/>
+      </w:r>
+      <w:r>
+        <w:t>Of</w:t>
+      </w:r>
+      <w:r>
+        <w:t xml:space="preserve"> </w:t>
+      </w:r>
+      <w:r>
+        <w:t>swich</w:t>
+      </w:r>
+      <w:r>
+        <w:t xml:space="preserve"> </w:t>
+      </w:r>
+      <w:r>
+        <w:t>a</w:t>
+      </w:r>
+      <w:r>
+        <w:t xml:space="preserve"> </w:t>
+      </w:r>
+      <w:r>
+        <w:t>parfit</w:t>
+      </w:r>
+      <w:r>
+        <w:t xml:space="preserve"> </w:t>
+      </w:r>
+      <w:r>
+        <w:rPr>
+          <w:i/>
+        </w:rPr>
+        <w:t>wis</w:t>
+      </w:r>
+      <w:r>
+        <w:t xml:space="preserve"> </w:t>
+      </w:r>
+      <w:r>
+        <w:t>God</w:t>
+      </w:r>
+      <w:r>
+        <w:t xml:space="preserve"> </w:t>
+      </w:r>
+      <w:r>
+        <w:t>and</w:t>
+      </w:r>
+      <w:r>
+        <w:t xml:space="preserve"> </w:t>
+      </w:r>
+      <w:r>
+        <w:t>a</w:t>
+      </w:r>
+      <w:r>
+        <w:t xml:space="preserve"> </w:t>
+      </w:r>
+      <w:r>
+        <w:t>stable,°</w:t>
+      </w:r>
+      <w:r>
+        <w:br/>
+        <w:br/>
+      </w:r>
+    </w:p>
+    <w:p>
+      <w:r>
+        <w:rPr>
+          <w:b/>
+        </w:rPr>
+        <w:t>Weak without -e (Both texts): quikkest</w:t>
+      </w:r>
+      <w:r>
+        <w:br/>
+        <w:t>Line The Franklin's Tale 1502 (data/oxford_txts/FranT_oxford.txt)</w:t>
+        <w:br/>
+      </w:r>
+      <w:r>
+        <w:t>Amid°</w:t>
+      </w:r>
+      <w:r>
+        <w:t xml:space="preserve"> </w:t>
+      </w:r>
+      <w:r>
+        <w:t>the</w:t>
+      </w:r>
+      <w:r>
+        <w:t xml:space="preserve"> </w:t>
+      </w:r>
+      <w:r>
+        <w:t>toun,</w:t>
+      </w:r>
+      <w:r>
+        <w:t xml:space="preserve"> </w:t>
+      </w:r>
+      <w:r>
+        <w:t>right</w:t>
+      </w:r>
+      <w:r>
+        <w:t xml:space="preserve"> </w:t>
+      </w:r>
+      <w:r>
+        <w:t>in</w:t>
+      </w:r>
+      <w:r>
+        <w:t xml:space="preserve"> </w:t>
+      </w:r>
+      <w:r>
+        <w:t>the</w:t>
+      </w:r>
+      <w:r>
+        <w:t xml:space="preserve"> </w:t>
+      </w:r>
+      <w:r>
+        <w:t>quikkest°</w:t>
+      </w:r>
+      <w:r>
+        <w:t xml:space="preserve"> </w:t>
+      </w:r>
+      <w:r>
+        <w:t>strete</w:t>
+      </w:r>
+      <w:r>
+        <w:br/>
+        <w:br/>
+      </w:r>
+    </w:p>
+    <w:p>
+      <w:r>
+        <w:rPr>
+          <w:b/>
+        </w:rPr>
+        <w:t>Weak without -e (Both texts): paien</w:t>
+      </w:r>
+      <w:r>
+        <w:br/>
+        <w:t>Line The Knight's Tale 2370 (data/oxford_txts/KnT_oxford.txt)</w:t>
+        <w:br/>
+      </w:r>
+      <w:r>
+        <w:t>With</w:t>
+      </w:r>
+      <w:r>
+        <w:t xml:space="preserve"> </w:t>
+      </w:r>
+      <w:r>
+        <w:t>alle</w:t>
+      </w:r>
+      <w:r>
+        <w:t xml:space="preserve"> </w:t>
+      </w:r>
+      <w:r>
+        <w:t>the</w:t>
+      </w:r>
+      <w:r>
+        <w:t xml:space="preserve"> </w:t>
+      </w:r>
+      <w:r>
+        <w:t>rites</w:t>
+      </w:r>
+      <w:r>
+        <w:t xml:space="preserve"> </w:t>
+      </w:r>
+      <w:r>
+        <w:t>of</w:t>
+      </w:r>
+      <w:r>
+        <w:t xml:space="preserve"> </w:t>
+      </w:r>
+      <w:r>
+        <w:t>his</w:t>
+      </w:r>
+      <w:r>
+        <w:t xml:space="preserve"> </w:t>
+      </w:r>
+      <w:r>
+        <w:rPr>
+          <w:i/>
+        </w:rPr>
+        <w:t>paien</w:t>
+      </w:r>
+      <w:r>
+        <w:t xml:space="preserve"> </w:t>
+      </w:r>
+      <w:r>
+        <w:t>wise.°</w:t>
+      </w:r>
+      <w:r>
+        <w:br/>
+        <w:br/>
+      </w:r>
+    </w:p>
+    <w:p>
+      <w:r>
+        <w:rPr>
+          <w:b/>
+        </w:rPr>
+        <w:t>Weak without -e (Both texts): owen</w:t>
+      </w:r>
+      <w:r>
+        <w:br/>
+        <w:t>Line Troilus and Criseyde; Book III 1485 (data/oxford_txts/TC3_oxford.txt)</w:t>
+        <w:br/>
+      </w:r>
+      <w:r>
+        <w:t>“But</w:t>
+      </w:r>
+      <w:r>
+        <w:t xml:space="preserve"> </w:t>
+      </w:r>
+      <w:r>
+        <w:t>nathelees,</w:t>
+      </w:r>
+      <w:r>
+        <w:t xml:space="preserve"> </w:t>
+      </w:r>
+      <w:r>
+        <w:t>min</w:t>
+      </w:r>
+      <w:r>
+        <w:t xml:space="preserve"> </w:t>
+      </w:r>
+      <w:r>
+        <w:rPr>
+          <w:i/>
+        </w:rPr>
+        <w:t>owen</w:t>
+      </w:r>
+      <w:r>
+        <w:t xml:space="preserve"> </w:t>
+      </w:r>
+      <w:r>
+        <w:t>lady</w:t>
+      </w:r>
+      <w:r>
+        <w:t xml:space="preserve"> </w:t>
+      </w:r>
+      <w:r>
+        <w:t>bright</w:t>
+      </w:r>
+      <w:r>
+        <w:br/>
+        <w:br/>
+      </w:r>
+    </w:p>
+    <w:p>
+      <w:r>
+        <w:rPr>
+          <w:b/>
+        </w:rPr>
+        <w:t>Weak without -e (Both texts): right</w:t>
+      </w:r>
+      <w:r>
+        <w:br/>
+        <w:t>Line House of Fame 1294 (data/oxford_txts/HF_oxford.txt)</w:t>
+        <w:br/>
+      </w:r>
+      <w:r>
+        <w:t>The</w:t>
+      </w:r>
+      <w:r>
+        <w:t xml:space="preserve"> </w:t>
+      </w:r>
+      <w:r>
+        <w:t>castel-yate°</w:t>
+      </w:r>
+      <w:r>
+        <w:t xml:space="preserve"> </w:t>
+      </w:r>
+      <w:r>
+        <w:t>on</w:t>
+      </w:r>
+      <w:r>
+        <w:t xml:space="preserve"> </w:t>
+      </w:r>
+      <w:r>
+        <w:t>my</w:t>
+      </w:r>
+      <w:r>
+        <w:t xml:space="preserve"> </w:t>
+      </w:r>
+      <w:r>
+        <w:rPr>
+          <w:i/>
+        </w:rPr>
+        <w:t>right</w:t>
+      </w:r>
+      <w:r>
+        <w:t xml:space="preserve"> </w:t>
+      </w:r>
+      <w:r>
+        <w:t>hond</w:t>
       </w:r>
       <w:r>
         <w:br/>
@@ -478,21 +1774,157 @@
         <w:rPr>
           <w:b/>
         </w:rPr>
+        <w:t>Weak without -e (Both texts): west</w:t>
+      </w:r>
+      <w:r>
+        <w:br/>
+        <w:t>Line The Clerk's Tale 945 (data/oxford_txts/ClT_oxford.txt)</w:t>
+        <w:br/>
+      </w:r>
+      <w:r>
+        <w:t>So</w:t>
+      </w:r>
+      <w:r>
+        <w:t xml:space="preserve"> </w:t>
+      </w:r>
+      <w:r>
+        <w:t>noble</w:t>
+      </w:r>
+      <w:r>
+        <w:t xml:space="preserve"> </w:t>
+      </w:r>
+      <w:r>
+        <w:t>array</w:t>
+      </w:r>
+      <w:r>
+        <w:t xml:space="preserve"> </w:t>
+      </w:r>
+      <w:r>
+        <w:t>in</w:t>
+      </w:r>
+      <w:r>
+        <w:t xml:space="preserve"> </w:t>
+      </w:r>
+      <w:r>
+        <w:t>al</w:t>
+      </w:r>
+      <w:r>
+        <w:t xml:space="preserve"> </w:t>
+      </w:r>
+      <w:r>
+        <w:rPr>
+          <w:i/>
+        </w:rPr>
+        <w:t>West</w:t>
+      </w:r>
+      <w:r>
+        <w:t xml:space="preserve"> </w:t>
+      </w:r>
+      <w:r>
+        <w:t>Lumbardie.</w:t>
+      </w:r>
+      <w:r>
+        <w:br/>
+        <w:br/>
+      </w:r>
+    </w:p>
+    <w:p>
+      <w:r>
+        <w:rPr>
+          <w:b/>
+        </w:rPr>
+        <w:t>Weak without -e (Both texts): west</w:t>
+      </w:r>
+      <w:r>
+        <w:br/>
+        <w:t>Line The Nun's Priest's Tale 3017 (data/oxford_txts/NPT_oxford.txt)</w:t>
+        <w:br/>
+      </w:r>
+      <w:r>
+        <w:t>And</w:t>
+      </w:r>
+      <w:r>
+        <w:t xml:space="preserve"> </w:t>
+      </w:r>
+      <w:r>
+        <w:t>at</w:t>
+      </w:r>
+      <w:r>
+        <w:t xml:space="preserve"> </w:t>
+      </w:r>
+      <w:r>
+        <w:t>the</w:t>
+      </w:r>
+      <w:r>
+        <w:t xml:space="preserve"> </w:t>
+      </w:r>
+      <w:r>
+        <w:rPr>
+          <w:i/>
+        </w:rPr>
+        <w:t>west</w:t>
+      </w:r>
+      <w:r>
+        <w:t xml:space="preserve"> </w:t>
+      </w:r>
+      <w:r>
+        <w:t>gate</w:t>
+      </w:r>
+      <w:r>
+        <w:t xml:space="preserve"> </w:t>
+      </w:r>
+      <w:r>
+        <w:t>of</w:t>
+      </w:r>
+      <w:r>
+        <w:t xml:space="preserve"> </w:t>
+      </w:r>
+      <w:r>
+        <w:t>the</w:t>
+      </w:r>
+      <w:r>
+        <w:t xml:space="preserve"> </w:t>
+      </w:r>
+      <w:r>
+        <w:t>toun,’</w:t>
+      </w:r>
+      <w:r>
+        <w:t xml:space="preserve"> </w:t>
+      </w:r>
+      <w:r>
+        <w:t>quod</w:t>
+      </w:r>
+      <w:r>
+        <w:t xml:space="preserve"> </w:t>
+      </w:r>
+      <w:r>
+        <w:t>he</w:t>
+      </w:r>
+      <w:r>
+        <w:br/>
+        <w:br/>
+      </w:r>
+    </w:p>
+    <w:p>
+      <w:r>
+        <w:rPr>
+          <w:b/>
+        </w:rPr>
         <w:t>Weak without -e (Both texts): bright</w:t>
       </w:r>
       <w:r>
         <w:br/>
-        <w:t>Line The Second Nun's Tale 120 (data/oxford_txts/SNT_oxford.txt)</w:t>
+        <w:t>Line Troilus and Criseyde; Book V 1247 (data/oxford_txts/TC5_oxford.txt)</w:t>
         <w:br/>
       </w:r>
       <w:r>
-        <w:t>This</w:t>
-      </w:r>
-      <w:r>
-        <w:t xml:space="preserve"> </w:t>
-      </w:r>
-      <w:r>
-        <w:t>maiden</w:t>
+        <w:t>“My</w:t>
+      </w:r>
+      <w:r>
+        <w:t xml:space="preserve"> </w:t>
+      </w:r>
+      <w:r>
+        <w:t>lady</w:t>
       </w:r>
       <w:r>
         <w:t xml:space="preserve"> </w:t>
@@ -507,13 +1939,193 @@
         <w:t xml:space="preserve"> </w:t>
       </w:r>
       <w:r>
-        <w:t>Cecilie,</w:t>
-      </w:r>
-      <w:r>
-        <w:t xml:space="preserve"> </w:t>
-      </w:r>
-      <w:r>
-        <w:t>as</w:t>
+        <w:t>Criseyde</w:t>
+      </w:r>
+      <w:r>
+        <w:t xml:space="preserve"> </w:t>
+      </w:r>
+      <w:r>
+        <w:t>hath</w:t>
+      </w:r>
+      <w:r>
+        <w:t xml:space="preserve"> </w:t>
+      </w:r>
+      <w:r>
+        <w:t>me</w:t>
+      </w:r>
+      <w:r>
+        <w:t xml:space="preserve"> </w:t>
+      </w:r>
+      <w:r>
+        <w:t>bitrayed</w:t>
+      </w:r>
+      <w:r>
+        <w:br/>
+        <w:br/>
+      </w:r>
+    </w:p>
+    <w:p>
+      <w:r>
+        <w:rPr>
+          <w:b/>
+        </w:rPr>
+        <w:t>Weak without -e (Both texts): chief</w:t>
+      </w:r>
+      <w:r>
+        <w:br/>
+        <w:t>Line The Knight's Tale 1730 (data/oxford_txts/KnT_oxford.txt)</w:t>
+        <w:br/>
+      </w:r>
+      <w:r>
+        <w:t>And</w:t>
+      </w:r>
+      <w:r>
+        <w:t xml:space="preserve"> </w:t>
+      </w:r>
+      <w:r>
+        <w:t>thou</w:t>
+      </w:r>
+      <w:r>
+        <w:t xml:space="preserve"> </w:t>
+      </w:r>
+      <w:r>
+        <w:t>hast</w:t>
+      </w:r>
+      <w:r>
+        <w:t xml:space="preserve"> </w:t>
+      </w:r>
+      <w:r>
+        <w:t>maked</w:t>
+      </w:r>
+      <w:r>
+        <w:t xml:space="preserve"> </w:t>
+      </w:r>
+      <w:r>
+        <w:t>him</w:t>
+      </w:r>
+      <w:r>
+        <w:t xml:space="preserve"> </w:t>
+      </w:r>
+      <w:r>
+        <w:t>thy</w:t>
+      </w:r>
+      <w:r>
+        <w:t xml:space="preserve"> </w:t>
+      </w:r>
+      <w:r>
+        <w:rPr>
+          <w:i/>
+        </w:rPr>
+        <w:t>chief</w:t>
+      </w:r>
+      <w:r>
+        <w:t xml:space="preserve"> </w:t>
+      </w:r>
+      <w:r>
+        <w:t>squier;</w:t>
+      </w:r>
+      <w:r>
+        <w:br/>
+        <w:br/>
+      </w:r>
+    </w:p>
+    <w:p>
+      <w:r>
+        <w:rPr>
+          <w:b/>
+        </w:rPr>
+        <w:t>Weak without -e (Both texts): left</w:t>
+      </w:r>
+      <w:r>
+        <w:br/>
+        <w:t>Line The Knight's Tale 2953 (data/oxford_txts/KnT_oxford.txt)</w:t>
+        <w:br/>
+      </w:r>
+      <w:r>
+        <w:t>Upon</w:t>
+      </w:r>
+      <w:r>
+        <w:t xml:space="preserve"> </w:t>
+      </w:r>
+      <w:r>
+        <w:t>the</w:t>
+      </w:r>
+      <w:r>
+        <w:t xml:space="preserve"> </w:t>
+      </w:r>
+      <w:r>
+        <w:rPr>
+          <w:i/>
+        </w:rPr>
+        <w:t>left</w:t>
+      </w:r>
+      <w:r>
+        <w:t xml:space="preserve"> </w:t>
+      </w:r>
+      <w:r>
+        <w:t>hand,</w:t>
+      </w:r>
+      <w:r>
+        <w:t xml:space="preserve"> </w:t>
+      </w:r>
+      <w:r>
+        <w:t>with</w:t>
+      </w:r>
+      <w:r>
+        <w:t xml:space="preserve"> </w:t>
+      </w:r>
+      <w:r>
+        <w:t>a</w:t>
+      </w:r>
+      <w:r>
+        <w:t xml:space="preserve"> </w:t>
+      </w:r>
+      <w:r>
+        <w:t>loud</w:t>
+      </w:r>
+      <w:r>
+        <w:t xml:space="preserve"> </w:t>
+      </w:r>
+      <w:r>
+        <w:t>shoutinge</w:t>
+      </w:r>
+      <w:r>
+        <w:br/>
+        <w:br/>
+      </w:r>
+    </w:p>
+    <w:p>
+      <w:r>
+        <w:rPr>
+          <w:b/>
+        </w:rPr>
+        <w:t>Weak without -e (Both texts): heigh</w:t>
+      </w:r>
+      <w:r>
+        <w:br/>
+        <w:t>Line The Clerk's Tale 991 (data/oxford_txts/ClT_oxford.txt)</w:t>
+        <w:br/>
+      </w:r>
+      <w:r>
+        <w:t>And</w:t>
+      </w:r>
+      <w:r>
+        <w:t xml:space="preserve"> </w:t>
+      </w:r>
+      <w:r>
+        <w:t>more</w:t>
+      </w:r>
+      <w:r>
+        <w:t xml:space="preserve"> </w:t>
+      </w:r>
+      <w:r>
+        <w:t>plesant,</w:t>
+      </w:r>
+      <w:r>
+        <w:t xml:space="preserve"> </w:t>
+      </w:r>
+      <w:r>
+        <w:t>for</w:t>
       </w:r>
       <w:r>
         <w:t xml:space="preserve"> </w:t>
@@ -525,13 +2137,16 @@
         <w:t xml:space="preserve"> </w:t>
       </w:r>
       <w:r>
-        <w:t>lif</w:t>
-      </w:r>
-      <w:r>
-        <w:t xml:space="preserve"> </w:t>
-      </w:r>
-      <w:r>
-        <w:t>seith</w:t>
+        <w:rPr>
+          <w:i/>
+        </w:rPr>
+        <w:t>heigh</w:t>
+      </w:r>
+      <w:r>
+        <w:t xml:space="preserve"> </w:t>
+      </w:r>
+      <w:r>
+        <w:t>linage;</w:t>
       </w:r>
       <w:r>
         <w:br/>
@@ -608,27 +2223,21 @@
         <w:rPr>
           <w:b/>
         </w:rPr>
-        <w:t>Weak without -e (Both texts): owen</w:t>
+        <w:t>Weak without -e (Both texts): right</w:t>
       </w:r>
       <w:r>
         <w:br/>
-        <w:t>Line Troilus and Criseyde; Book III 1485 (data/oxford_txts/TC3_oxford.txt)</w:t>
+        <w:t>Line The Knight's Tale 2905 (data/oxford_txts/KnT_oxford.txt)</w:t>
         <w:br/>
       </w:r>
       <w:r>
-        <w:t>“But</w:t>
-      </w:r>
-      <w:r>
-        <w:t xml:space="preserve"> </w:t>
-      </w:r>
-      <w:r>
-        <w:t>nathelees,</w:t>
-      </w:r>
-      <w:r>
-        <w:t xml:space="preserve"> </w:t>
-      </w:r>
-      <w:r>
-        <w:t>min</w:t>
+        <w:t>Upon</w:t>
+      </w:r>
+      <w:r>
+        <w:t xml:space="preserve"> </w:t>
+      </w:r>
+      <w:r>
+        <w:t>the</w:t>
       </w:r>
       <w:r>
         <w:t xml:space="preserve"> </w:t>
@@ -637,19 +2246,31 @@
         <w:rPr>
           <w:i/>
         </w:rPr>
-        <w:t>owen</w:t>
-      </w:r>
-      <w:r>
-        <w:t xml:space="preserve"> </w:t>
-      </w:r>
-      <w:r>
-        <w:t>lady</w:t>
-      </w:r>
-      <w:r>
-        <w:t xml:space="preserve"> </w:t>
-      </w:r>
-      <w:r>
-        <w:t>bright</w:t>
+        <w:t>right</w:t>
+      </w:r>
+      <w:r>
+        <w:t xml:space="preserve"> </w:t>
+      </w:r>
+      <w:r>
+        <w:t>hond</w:t>
+      </w:r>
+      <w:r>
+        <w:t xml:space="preserve"> </w:t>
+      </w:r>
+      <w:r>
+        <w:t>wente</w:t>
+      </w:r>
+      <w:r>
+        <w:t xml:space="preserve"> </w:t>
+      </w:r>
+      <w:r>
+        <w:t>old</w:t>
+      </w:r>
+      <w:r>
+        <w:t xml:space="preserve"> </w:t>
+      </w:r>
+      <w:r>
+        <w:t>Egeus</w:t>
       </w:r>
       <w:r>
         <w:br/>
@@ -661,45 +2282,21 @@
         <w:rPr>
           <w:b/>
         </w:rPr>
-        <w:t>Weak without -e (Both texts): paien</w:t>
+        <w:t>Weak without -e (Both texts): west</w:t>
       </w:r>
       <w:r>
         <w:br/>
-        <w:t>Line The Knight's Tale 2370 (data/oxford_txts/KnT_oxford.txt)</w:t>
+        <w:t>Line The Nun's Priest's Tale 3035 (data/oxford_txts/NPT_oxford.txt)</w:t>
         <w:br/>
       </w:r>
       <w:r>
-        <w:t>With</w:t>
-      </w:r>
-      <w:r>
-        <w:t xml:space="preserve"> </w:t>
-      </w:r>
-      <w:r>
-        <w:t>alle</w:t>
+        <w:t>Unto</w:t>
       </w:r>
       <w:r>
         <w:t xml:space="preserve"> </w:t>
       </w:r>
       <w:r>
         <w:t>the</w:t>
-      </w:r>
-      <w:r>
-        <w:t xml:space="preserve"> </w:t>
-      </w:r>
-      <w:r>
-        <w:t>rites</w:t>
-      </w:r>
-      <w:r>
-        <w:t xml:space="preserve"> </w:t>
-      </w:r>
-      <w:r>
-        <w:t>of</w:t>
-      </w:r>
-      <w:r>
-        <w:t xml:space="preserve"> </w:t>
-      </w:r>
-      <w:r>
-        <w:t>his</w:t>
       </w:r>
       <w:r>
         <w:t xml:space="preserve"> </w:t>
@@ -708,13 +2305,43 @@
         <w:rPr>
           <w:i/>
         </w:rPr>
-        <w:t>paien</w:t>
-      </w:r>
-      <w:r>
-        <w:t xml:space="preserve"> </w:t>
-      </w:r>
-      <w:r>
-        <w:t>wise.°</w:t>
+        <w:t>west</w:t>
+      </w:r>
+      <w:r>
+        <w:t xml:space="preserve"> </w:t>
+      </w:r>
+      <w:r>
+        <w:t>gate</w:t>
+      </w:r>
+      <w:r>
+        <w:t xml:space="preserve"> </w:t>
+      </w:r>
+      <w:r>
+        <w:t>of</w:t>
+      </w:r>
+      <w:r>
+        <w:t xml:space="preserve"> </w:t>
+      </w:r>
+      <w:r>
+        <w:t>the</w:t>
+      </w:r>
+      <w:r>
+        <w:t xml:space="preserve"> </w:t>
+      </w:r>
+      <w:r>
+        <w:t>toun,</w:t>
+      </w:r>
+      <w:r>
+        <w:t xml:space="preserve"> </w:t>
+      </w:r>
+      <w:r>
+        <w:t>and</w:t>
+      </w:r>
+      <w:r>
+        <w:t xml:space="preserve"> </w:t>
+      </w:r>
+      <w:r>
+        <w:t>fond</w:t>
       </w:r>
       <w:r>
         <w:br/>
@@ -726,83 +2353,21 @@
         <w:rPr>
           <w:b/>
         </w:rPr>
-        <w:t>Weak without -e (Both texts): quikkest</w:t>
+        <w:t>Weak without -e (Both texts): chief</w:t>
       </w:r>
       <w:r>
         <w:br/>
-        <w:t>Line The Franklin's Tale 1502 (data/oxford_txts/FranT_oxford.txt)</w:t>
+        <w:t>Line Book of the Duchess 910 (data/oxford_txts/BD_oxford.txt)</w:t>
         <w:br/>
       </w:r>
       <w:r>
-        <w:t>Amid°</w:t>
-      </w:r>
-      <w:r>
-        <w:t xml:space="preserve"> </w:t>
-      </w:r>
-      <w:r>
-        <w:t>the</w:t>
-      </w:r>
-      <w:r>
-        <w:t xml:space="preserve"> </w:t>
-      </w:r>
-      <w:r>
-        <w:t>toun,</w:t>
-      </w:r>
-      <w:r>
-        <w:t xml:space="preserve"> </w:t>
-      </w:r>
-      <w:r>
-        <w:t>right</w:t>
-      </w:r>
-      <w:r>
-        <w:t xml:space="preserve"> </w:t>
-      </w:r>
-      <w:r>
-        <w:t>in</w:t>
-      </w:r>
-      <w:r>
-        <w:t xml:space="preserve"> </w:t>
-      </w:r>
-      <w:r>
-        <w:t>the</w:t>
-      </w:r>
-      <w:r>
-        <w:t xml:space="preserve"> </w:t>
-      </w:r>
-      <w:r>
-        <w:t>quikkest°</w:t>
-      </w:r>
-      <w:r>
-        <w:t xml:space="preserve"> </w:t>
-      </w:r>
-      <w:r>
-        <w:t>strete</w:t>
-      </w:r>
-      <w:r>
-        <w:br/>
-        <w:br/>
-      </w:r>
-    </w:p>
-    <w:p>
-      <w:r>
-        <w:rPr>
-          <w:b/>
-        </w:rPr>
-        <w:t>Weak without -e (Both texts): left</w:t>
-      </w:r>
-      <w:r>
-        <w:br/>
-        <w:t>Line The Knight's Tale 2953 (data/oxford_txts/KnT_oxford.txt)</w:t>
-        <w:br/>
-      </w:r>
-      <w:r>
-        <w:t>Upon</w:t>
-      </w:r>
-      <w:r>
-        <w:t xml:space="preserve"> </w:t>
-      </w:r>
-      <w:r>
-        <w:t>the</w:t>
+        <w:t>Was</w:t>
+      </w:r>
+      <w:r>
+        <w:t xml:space="preserve"> </w:t>
+      </w:r>
+      <w:r>
+        <w:t>hir</w:t>
       </w:r>
       <w:r>
         <w:t xml:space="preserve"> </w:t>
@@ -811,84 +2376,25 @@
         <w:rPr>
           <w:i/>
         </w:rPr>
-        <w:t>left</w:t>
-      </w:r>
-      <w:r>
-        <w:t xml:space="preserve"> </w:t>
-      </w:r>
-      <w:r>
-        <w:t>hand,</w:t>
-      </w:r>
-      <w:r>
-        <w:t xml:space="preserve"> </w:t>
-      </w:r>
-      <w:r>
-        <w:t>with</w:t>
-      </w:r>
-      <w:r>
-        <w:t xml:space="preserve"> </w:t>
-      </w:r>
-      <w:r>
-        <w:t>a</w:t>
-      </w:r>
-      <w:r>
-        <w:t xml:space="preserve"> </w:t>
-      </w:r>
-      <w:r>
-        <w:t>loud</w:t>
-      </w:r>
-      <w:r>
-        <w:t xml:space="preserve"> </w:t>
-      </w:r>
-      <w:r>
-        <w:t>shoutinge</w:t>
-      </w:r>
-      <w:r>
-        <w:br/>
-        <w:br/>
-      </w:r>
-    </w:p>
-    <w:p>
-      <w:r>
-        <w:rPr>
-          <w:b/>
-        </w:rPr>
-        <w:t>Weak without -e (Both texts): greek</w:t>
-      </w:r>
-      <w:r>
-        <w:br/>
-        <w:t>Line The Nun's Priest's Tale 3228 (data/oxford_txts/NPT_oxford.txt)</w:t>
-        <w:br/>
-      </w:r>
-      <w:r>
-        <w:t>False</w:t>
-      </w:r>
-      <w:r>
-        <w:t xml:space="preserve"> </w:t>
-      </w:r>
-      <w:r>
-        <w:t>dissimilour,°</w:t>
-      </w:r>
-      <w:r>
-        <w:t xml:space="preserve"> </w:t>
-      </w:r>
-      <w:r>
-        <w:t>O</w:t>
-      </w:r>
-      <w:r>
-        <w:t xml:space="preserve"> </w:t>
-      </w:r>
-      <w:r>
-        <w:rPr>
-          <w:i/>
-        </w:rPr>
-        <w:t>Greek</w:t>
-      </w:r>
-      <w:r>
-        <w:t xml:space="preserve"> </w:t>
-      </w:r>
-      <w:r>
-        <w:t>Sinon</w:t>
+        <w:t>chief</w:t>
+      </w:r>
+      <w:r>
+        <w:t xml:space="preserve"> </w:t>
+      </w:r>
+      <w:r>
+        <w:t>patrone°</w:t>
+      </w:r>
+      <w:r>
+        <w:t xml:space="preserve"> </w:t>
+      </w:r>
+      <w:r>
+        <w:t>of</w:t>
+      </w:r>
+      <w:r>
+        <w:t xml:space="preserve"> </w:t>
+      </w:r>
+      <w:r>
+        <w:t>beaute</w:t>
       </w:r>
       <w:r>
         <w:br/>
@@ -904,29 +2410,41 @@
       </w:r>
       <w:r>
         <w:br/>
-        <w:t>Line The Knight's Tale 2537 (data/oxford_txts/KnT_oxford.txt)</w:t>
+        <w:t>Line The Monk's Tale 2114 (data/oxford_txts/MkT_oxford.txt)</w:t>
         <w:br/>
       </w:r>
       <w:r>
-        <w:t>“The</w:t>
-      </w:r>
-      <w:r>
-        <w:t xml:space="preserve"> </w:t>
-      </w:r>
-      <w:r>
-        <w:t>lord</w:t>
-      </w:r>
-      <w:r>
-        <w:t xml:space="preserve"> </w:t>
-      </w:r>
-      <w:r>
-        <w:t>hath</w:t>
-      </w:r>
-      <w:r>
-        <w:t xml:space="preserve"> </w:t>
-      </w:r>
-      <w:r>
-        <w:t>of</w:t>
+        <w:t>What</w:t>
+      </w:r>
+      <w:r>
+        <w:t xml:space="preserve"> </w:t>
+      </w:r>
+      <w:r>
+        <w:t>for</w:t>
+      </w:r>
+      <w:r>
+        <w:t xml:space="preserve"> </w:t>
+      </w:r>
+      <w:r>
+        <w:t>his</w:t>
+      </w:r>
+      <w:r>
+        <w:t xml:space="preserve"> </w:t>
+      </w:r>
+      <w:r>
+        <w:t>strengthe,</w:t>
+      </w:r>
+      <w:r>
+        <w:t xml:space="preserve"> </w:t>
+      </w:r>
+      <w:r>
+        <w:t>and</w:t>
+      </w:r>
+      <w:r>
+        <w:t xml:space="preserve"> </w:t>
+      </w:r>
+      <w:r>
+        <w:t>for</w:t>
       </w:r>
       <w:r>
         <w:t xml:space="preserve"> </w:t>
@@ -947,7 +2465,7 @@
         <w:t xml:space="preserve"> </w:t>
       </w:r>
       <w:r>
-        <w:t>discrecioun°</w:t>
+        <w:t>bountee,°</w:t>
       </w:r>
       <w:r>
         <w:br/>
@@ -959,74 +2477,30 @@
         <w:rPr>
           <w:b/>
         </w:rPr>
-        <w:t>Weak without -e (Both texts): grant</w:t>
+        <w:t>Plural without -e (Both texts): good</w:t>
       </w:r>
       <w:r>
         <w:br/>
-        <w:t>Line The Canon's Yeoman's Tale 1380 (data/oxford_txts/CYT_oxford.txt)</w:t>
+        <w:t>Line House of Fame 1616 (data/oxford_txts/HF_oxford.txt)</w:t>
         <w:br/>
-      </w:r>
-      <w:r>
-        <w:t>Quod</w:t>
-      </w:r>
-      <w:r>
-        <w:t xml:space="preserve"> </w:t>
-      </w:r>
-      <w:r>
-        <w:t>the</w:t>
-      </w:r>
-      <w:r>
-        <w:t xml:space="preserve"> </w:t>
-      </w:r>
-      <w:r>
-        <w:t>chanoun,</w:t>
-      </w:r>
-      <w:r>
-        <w:t xml:space="preserve"> </w:t>
-      </w:r>
-      <w:r>
-        <w:t>“and</w:t>
-      </w:r>
-      <w:r>
-        <w:t xml:space="preserve"> </w:t>
-      </w:r>
-      <w:r>
-        <w:t>farwel,</w:t>
-      </w:r>
-      <w:r>
-        <w:t xml:space="preserve"> </w:t>
       </w:r>
       <w:r>
         <w:rPr>
           <w:i/>
         </w:rPr>
-        <w:t>grant</w:t>
-      </w:r>
-      <w:r>
-        <w:t xml:space="preserve"> </w:t>
-      </w:r>
-      <w:r>
-        <w:t>mercy!”</w:t>
-      </w:r>
-      <w:r>
-        <w:br/>
-        <w:br/>
-      </w:r>
-    </w:p>
-    <w:p>
-      <w:r>
-        <w:rPr>
-          <w:b/>
-        </w:rPr>
-        <w:t>Weak without -e (Both texts): heigh</w:t>
-      </w:r>
-      <w:r>
-        <w:br/>
-        <w:t>Line The Pardoner's Tale 913 (data/oxford_txts/PardT_oxford.txt)</w:t>
-        <w:br/>
-      </w:r>
-      <w:r>
-        <w:t>I</w:t>
+        <w:t>Good</w:t>
+      </w:r>
+      <w:r>
+        <w:t xml:space="preserve"> </w:t>
+      </w:r>
+      <w:r>
+        <w:t>werkes</w:t>
+      </w:r>
+      <w:r>
+        <w:t xml:space="preserve"> </w:t>
+      </w:r>
+      <w:r>
+        <w:t>shal</w:t>
       </w:r>
       <w:r>
         <w:t xml:space="preserve"> </w:t>
@@ -1038,1434 +2512,13 @@
         <w:t xml:space="preserve"> </w:t>
       </w:r>
       <w:r>
-        <w:t>assoile,°</w:t>
-      </w:r>
-      <w:r>
-        <w:t xml:space="preserve"> </w:t>
-      </w:r>
-      <w:r>
-        <w:t>by</w:t>
-      </w:r>
-      <w:r>
-        <w:t xml:space="preserve"> </w:t>
-      </w:r>
-      <w:r>
-        <w:t>min</w:t>
-      </w:r>
-      <w:r>
-        <w:t xml:space="preserve"> </w:t>
-      </w:r>
-      <w:r>
-        <w:rPr>
-          <w:i/>
-        </w:rPr>
-        <w:t>heigh</w:t>
-      </w:r>
-      <w:r>
-        <w:t xml:space="preserve"> </w:t>
-      </w:r>
-      <w:r>
-        <w:t>power</w:t>
-      </w:r>
-      <w:r>
-        <w:br/>
-        <w:br/>
-      </w:r>
-    </w:p>
-    <w:p>
-      <w:r>
-        <w:rPr>
-          <w:b/>
-        </w:rPr>
-        <w:t>Weak without -e (Both texts): wight</w:t>
-      </w:r>
-      <w:r>
-        <w:br/>
-        <w:t>Line The Reeve's Tale 4086 (data/oxford_txts/RvT_oxford.txt)</w:t>
-        <w:br/>
-      </w:r>
-      <w:r>
-        <w:t>I</w:t>
-      </w:r>
-      <w:r>
-        <w:t xml:space="preserve"> </w:t>
-      </w:r>
-      <w:r>
-        <w:t>is</w:t>
-      </w:r>
-      <w:r>
-        <w:t xml:space="preserve"> </w:t>
-      </w:r>
-      <w:r>
-        <w:t>ful</w:t>
-      </w:r>
-      <w:r>
-        <w:t xml:space="preserve"> </w:t>
-      </w:r>
-      <w:r>
-        <w:t>wight,°</w:t>
-      </w:r>
-      <w:r>
-        <w:t xml:space="preserve"> </w:t>
-      </w:r>
-      <w:r>
-        <w:t>God</w:t>
-      </w:r>
-      <w:r>
-        <w:t xml:space="preserve"> </w:t>
-      </w:r>
-      <w:r>
-        <w:t>waat,°</w:t>
-      </w:r>
-      <w:r>
-        <w:t xml:space="preserve"> </w:t>
-      </w:r>
-      <w:r>
-        <w:t>as</w:t>
-      </w:r>
-      <w:r>
-        <w:t xml:space="preserve"> </w:t>
-      </w:r>
-      <w:r>
-        <w:t>is</w:t>
-      </w:r>
-      <w:r>
-        <w:t xml:space="preserve"> </w:t>
-      </w:r>
-      <w:r>
-        <w:t>a</w:t>
-      </w:r>
-      <w:r>
-        <w:t xml:space="preserve"> </w:t>
-      </w:r>
-      <w:r>
-        <w:t>ra;°</w:t>
-      </w:r>
-      <w:r>
-        <w:br/>
-        <w:br/>
-      </w:r>
-    </w:p>
-    <w:p>
-      <w:r>
-        <w:rPr>
-          <w:b/>
-        </w:rPr>
-        <w:t>Weak without -e (Both texts): west</w:t>
-      </w:r>
-      <w:r>
-        <w:br/>
-        <w:t>Line The Nun's Priest's Tale 3017 (data/oxford_txts/NPT_oxford.txt)</w:t>
-        <w:br/>
-      </w:r>
-      <w:r>
-        <w:t>And</w:t>
-      </w:r>
-      <w:r>
-        <w:t xml:space="preserve"> </w:t>
-      </w:r>
-      <w:r>
-        <w:t>at</w:t>
-      </w:r>
-      <w:r>
-        <w:t xml:space="preserve"> </w:t>
-      </w:r>
-      <w:r>
-        <w:t>the</w:t>
-      </w:r>
-      <w:r>
-        <w:t xml:space="preserve"> </w:t>
-      </w:r>
-      <w:r>
-        <w:rPr>
-          <w:i/>
-        </w:rPr>
-        <w:t>west</w:t>
-      </w:r>
-      <w:r>
-        <w:t xml:space="preserve"> </w:t>
-      </w:r>
-      <w:r>
-        <w:t>gate</w:t>
-      </w:r>
-      <w:r>
-        <w:t xml:space="preserve"> </w:t>
-      </w:r>
-      <w:r>
-        <w:t>of</w:t>
-      </w:r>
-      <w:r>
-        <w:t xml:space="preserve"> </w:t>
-      </w:r>
-      <w:r>
-        <w:t>the</w:t>
-      </w:r>
-      <w:r>
-        <w:t xml:space="preserve"> </w:t>
-      </w:r>
-      <w:r>
-        <w:t>toun,’</w:t>
-      </w:r>
-      <w:r>
-        <w:t xml:space="preserve"> </w:t>
-      </w:r>
-      <w:r>
-        <w:t>quod</w:t>
-      </w:r>
-      <w:r>
-        <w:t xml:space="preserve"> </w:t>
-      </w:r>
-      <w:r>
-        <w:t>he</w:t>
-      </w:r>
-      <w:r>
-        <w:br/>
-        <w:br/>
-      </w:r>
-    </w:p>
-    <w:p>
-      <w:r>
-        <w:rPr>
-          <w:b/>
-        </w:rPr>
-        <w:t>Weak without -e (Both texts): real</w:t>
-      </w:r>
-      <w:r>
-        <w:br/>
-        <w:t>Line Troilus and Criseyde; Book III 1534 (data/oxford_txts/TC3_oxford.txt)</w:t>
-        <w:br/>
-      </w:r>
-      <w:r>
-        <w:t>Retorned</w:t>
-      </w:r>
-      <w:r>
-        <w:t xml:space="preserve"> </w:t>
-      </w:r>
-      <w:r>
-        <w:t>to</w:t>
-      </w:r>
-      <w:r>
-        <w:t xml:space="preserve"> </w:t>
-      </w:r>
-      <w:r>
-        <w:t>his</w:t>
-      </w:r>
-      <w:r>
-        <w:t xml:space="preserve"> </w:t>
-      </w:r>
-      <w:r>
-        <w:rPr>
-          <w:i/>
-        </w:rPr>
-        <w:t>real</w:t>
-      </w:r>
-      <w:r>
-        <w:t xml:space="preserve"> </w:t>
-      </w:r>
-      <w:r>
-        <w:t>palais,</w:t>
-      </w:r>
-      <w:r>
-        <w:t xml:space="preserve"> </w:t>
-      </w:r>
-      <w:r>
-        <w:t>sone</w:t>
-      </w:r>
-      <w:r>
-        <w:br/>
-        <w:br/>
-      </w:r>
-    </w:p>
-    <w:p>
-      <w:r>
-        <w:rPr>
-          <w:b/>
-        </w:rPr>
-        <w:t>Weak without -e (Both texts): good</w:t>
-      </w:r>
-      <w:r>
-        <w:br/>
-        <w:t>Line Troilus and Criseyde; Book V 1081 (data/oxford_txts/TC5_oxford.txt)</w:t>
-        <w:br/>
-      </w:r>
-      <w:r>
-        <w:t>And</w:t>
-      </w:r>
-      <w:r>
-        <w:t xml:space="preserve"> </w:t>
-      </w:r>
-      <w:r>
-        <w:t>my</w:t>
-      </w:r>
-      <w:r>
-        <w:t xml:space="preserve"> </w:t>
-      </w:r>
-      <w:r>
-        <w:rPr>
-          <w:i/>
-        </w:rPr>
-        <w:t>good</w:t>
-      </w:r>
-      <w:r>
-        <w:t xml:space="preserve"> </w:t>
-      </w:r>
-      <w:r>
-        <w:t>word,</w:t>
-      </w:r>
-      <w:r>
-        <w:t xml:space="preserve"> </w:t>
-      </w:r>
-      <w:r>
-        <w:t>al</w:t>
-      </w:r>
-      <w:r>
-        <w:t xml:space="preserve"> </w:t>
-      </w:r>
-      <w:r>
-        <w:t>sholde</w:t>
-      </w:r>
-      <w:r>
-        <w:t xml:space="preserve"> </w:t>
-      </w:r>
-      <w:r>
-        <w:t>I</w:t>
-      </w:r>
-      <w:r>
-        <w:t xml:space="preserve"> </w:t>
-      </w:r>
-      <w:r>
-        <w:t>liven</w:t>
-      </w:r>
-      <w:r>
-        <w:t xml:space="preserve"> </w:t>
-      </w:r>
-      <w:r>
-        <w:t>ever.</w:t>
-      </w:r>
-      <w:r>
-        <w:br/>
-        <w:br/>
-      </w:r>
-    </w:p>
-    <w:p>
-      <w:r>
-        <w:rPr>
-          <w:b/>
-        </w:rPr>
-        <w:t>Weak without -e (Both texts): good</w:t>
-      </w:r>
-      <w:r>
-        <w:br/>
-        <w:t>Line Troilus and Criseyde; Book II 1209 (data/oxford_txts/TC2_oxford.txt)</w:t>
-        <w:br/>
-      </w:r>
-      <w:r>
-        <w:t>Of</w:t>
-      </w:r>
-      <w:r>
-        <w:t xml:space="preserve"> </w:t>
-      </w:r>
-      <w:r>
-        <w:t>his</w:t>
-      </w:r>
-      <w:r>
-        <w:t xml:space="preserve"> </w:t>
-      </w:r>
-      <w:r>
-        <w:rPr>
-          <w:i/>
-        </w:rPr>
-        <w:t>good</w:t>
-      </w:r>
-      <w:r>
-        <w:t xml:space="preserve"> </w:t>
-      </w:r>
-      <w:r>
-        <w:t>wil,</w:t>
-      </w:r>
-      <w:r>
-        <w:t xml:space="preserve"> </w:t>
-      </w:r>
-      <w:r>
-        <w:t>and</w:t>
-      </w:r>
-      <w:r>
-        <w:t xml:space="preserve"> </w:t>
-      </w:r>
-      <w:r>
-        <w:t>doth</w:t>
-      </w:r>
-      <w:r>
-        <w:t xml:space="preserve"> </w:t>
-      </w:r>
-      <w:r>
-        <w:t>him</w:t>
-      </w:r>
-      <w:r>
-        <w:t xml:space="preserve"> </w:t>
-      </w:r>
-      <w:r>
-        <w:t>not</w:t>
-      </w:r>
-      <w:r>
-        <w:t xml:space="preserve"> </w:t>
-      </w:r>
-      <w:r>
-        <w:t>to</w:t>
-      </w:r>
-      <w:r>
-        <w:t xml:space="preserve"> </w:t>
-      </w:r>
-      <w:r>
-        <w:t>deie.</w:t>
-      </w:r>
-      <w:r>
-        <w:br/>
-        <w:br/>
-      </w:r>
-    </w:p>
-    <w:p>
-      <w:r>
-        <w:rPr>
-          <w:b/>
-        </w:rPr>
-        <w:t>Weak without -e (Both texts): troyan</w:t>
-      </w:r>
-      <w:r>
-        <w:br/>
-        <w:t>Line House of Fame 207 (data/oxford_txts/HF_oxford.txt)</w:t>
-        <w:br/>
-      </w:r>
-      <w:r>
-        <w:t>Of</w:t>
-      </w:r>
-      <w:r>
-        <w:t xml:space="preserve"> </w:t>
-      </w:r>
-      <w:r>
-        <w:t>al</w:t>
-      </w:r>
-      <w:r>
-        <w:t xml:space="preserve"> </w:t>
-      </w:r>
-      <w:r>
-        <w:t>the</w:t>
-      </w:r>
-      <w:r>
-        <w:t xml:space="preserve"> </w:t>
-      </w:r>
-      <w:r>
-        <w:rPr>
-          <w:i/>
-        </w:rPr>
-        <w:t>Troyan</w:t>
-      </w:r>
-      <w:r>
-        <w:t xml:space="preserve"> </w:t>
-      </w:r>
-      <w:r>
-        <w:t>nacioun</w:t>
-      </w:r>
-      <w:r>
-        <w:br/>
-        <w:br/>
-      </w:r>
-    </w:p>
-    <w:p>
-      <w:r>
-        <w:rPr>
-          <w:b/>
-        </w:rPr>
-        <w:t>Weak without -e (Both texts): chief</w:t>
-      </w:r>
-      <w:r>
-        <w:br/>
-        <w:t>Line The Knight's Tale 1057 (data/oxford_txts/KnT_oxford.txt)</w:t>
-        <w:br/>
-      </w:r>
-      <w:r>
-        <w:t>Which</w:t>
-      </w:r>
-      <w:r>
-        <w:t xml:space="preserve"> </w:t>
-      </w:r>
-      <w:r>
-        <w:t>of</w:t>
-      </w:r>
-      <w:r>
-        <w:t xml:space="preserve"> </w:t>
-      </w:r>
-      <w:r>
-        <w:t>the</w:t>
-      </w:r>
-      <w:r>
-        <w:t xml:space="preserve"> </w:t>
-      </w:r>
-      <w:r>
-        <w:t>castel</w:t>
-      </w:r>
-      <w:r>
-        <w:t xml:space="preserve"> </w:t>
-      </w:r>
-      <w:r>
-        <w:t>was</w:t>
-      </w:r>
-      <w:r>
-        <w:t xml:space="preserve"> </w:t>
-      </w:r>
-      <w:r>
-        <w:t>the</w:t>
-      </w:r>
-      <w:r>
-        <w:t xml:space="preserve"> </w:t>
-      </w:r>
-      <w:r>
-        <w:rPr>
-          <w:i/>
-        </w:rPr>
-        <w:t>chief</w:t>
-      </w:r>
-      <w:r>
-        <w:t xml:space="preserve"> </w:t>
-      </w:r>
-      <w:r>
-        <w:t>dongeoun,°</w:t>
-      </w:r>
-      <w:r>
-        <w:br/>
-        <w:br/>
-      </w:r>
-    </w:p>
-    <w:p>
-      <w:r>
-        <w:rPr>
-          <w:b/>
-        </w:rPr>
-        <w:t>Weak without -e (Both texts): west</w:t>
-      </w:r>
-      <w:r>
-        <w:br/>
-        <w:t>Line The Nun's Priest's Tale 3035 (data/oxford_txts/NPT_oxford.txt)</w:t>
-        <w:br/>
-      </w:r>
-      <w:r>
-        <w:t>Unto</w:t>
-      </w:r>
-      <w:r>
-        <w:t xml:space="preserve"> </w:t>
-      </w:r>
-      <w:r>
-        <w:t>the</w:t>
-      </w:r>
-      <w:r>
-        <w:t xml:space="preserve"> </w:t>
-      </w:r>
-      <w:r>
-        <w:rPr>
-          <w:i/>
-        </w:rPr>
-        <w:t>west</w:t>
-      </w:r>
-      <w:r>
-        <w:t xml:space="preserve"> </w:t>
-      </w:r>
-      <w:r>
-        <w:t>gate</w:t>
-      </w:r>
-      <w:r>
-        <w:t xml:space="preserve"> </w:t>
-      </w:r>
-      <w:r>
-        <w:t>of</w:t>
-      </w:r>
-      <w:r>
-        <w:t xml:space="preserve"> </w:t>
-      </w:r>
-      <w:r>
-        <w:t>the</w:t>
-      </w:r>
-      <w:r>
-        <w:t xml:space="preserve"> </w:t>
-      </w:r>
-      <w:r>
-        <w:t>toun,</w:t>
-      </w:r>
-      <w:r>
-        <w:t xml:space="preserve"> </w:t>
-      </w:r>
-      <w:r>
-        <w:t>and</w:t>
-      </w:r>
-      <w:r>
-        <w:t xml:space="preserve"> </w:t>
-      </w:r>
-      <w:r>
-        <w:t>fond</w:t>
-      </w:r>
-      <w:r>
-        <w:br/>
-        <w:br/>
-      </w:r>
-    </w:p>
-    <w:p>
-      <w:r>
-        <w:rPr>
-          <w:b/>
-        </w:rPr>
-        <w:t>Weak without -e (Both texts): wis</w:t>
-      </w:r>
-      <w:r>
-        <w:br/>
-        <w:t>Line The Franklin's Tale 871 (data/oxford_txts/FranT_oxford.txt)</w:t>
-        <w:br/>
-      </w:r>
-      <w:r>
-        <w:t>Of</w:t>
-      </w:r>
-      <w:r>
-        <w:t xml:space="preserve"> </w:t>
-      </w:r>
-      <w:r>
-        <w:t>swich</w:t>
-      </w:r>
-      <w:r>
-        <w:t xml:space="preserve"> </w:t>
-      </w:r>
-      <w:r>
-        <w:t>a</w:t>
-      </w:r>
-      <w:r>
-        <w:t xml:space="preserve"> </w:t>
-      </w:r>
-      <w:r>
-        <w:t>parfit</w:t>
-      </w:r>
-      <w:r>
-        <w:t xml:space="preserve"> </w:t>
-      </w:r>
-      <w:r>
-        <w:rPr>
-          <w:i/>
-        </w:rPr>
-        <w:t>wis</w:t>
-      </w:r>
-      <w:r>
-        <w:t xml:space="preserve"> </w:t>
-      </w:r>
-      <w:r>
-        <w:t>God</w:t>
-      </w:r>
-      <w:r>
-        <w:t xml:space="preserve"> </w:t>
-      </w:r>
-      <w:r>
-        <w:t>and</w:t>
-      </w:r>
-      <w:r>
-        <w:t xml:space="preserve"> </w:t>
-      </w:r>
-      <w:r>
-        <w:t>a</w:t>
-      </w:r>
-      <w:r>
-        <w:t xml:space="preserve"> </w:t>
-      </w:r>
-      <w:r>
-        <w:t>stable,°</w:t>
-      </w:r>
-      <w:r>
-        <w:br/>
-        <w:br/>
-      </w:r>
-    </w:p>
-    <w:p>
-      <w:r>
-        <w:rPr>
-          <w:b/>
-        </w:rPr>
-        <w:t>Weak without -e (Both texts): fin</w:t>
-      </w:r>
-      <w:r>
-        <w:br/>
-        <w:t>Line The Nun's Priest's Tale 2859 (data/oxford_txts/NPT_oxford.txt)</w:t>
-        <w:br/>
-      </w:r>
-      <w:r>
-        <w:t>His</w:t>
-      </w:r>
-      <w:r>
-        <w:t xml:space="preserve"> </w:t>
-      </w:r>
-      <w:r>
-        <w:t>comb</w:t>
-      </w:r>
-      <w:r>
-        <w:t xml:space="preserve"> </w:t>
-      </w:r>
-      <w:r>
-        <w:t>was</w:t>
-      </w:r>
-      <w:r>
-        <w:t xml:space="preserve"> </w:t>
-      </w:r>
-      <w:r>
-        <w:t>redder</w:t>
-      </w:r>
-      <w:r>
-        <w:t xml:space="preserve"> </w:t>
-      </w:r>
-      <w:r>
-        <w:t>than</w:t>
-      </w:r>
-      <w:r>
-        <w:t xml:space="preserve"> </w:t>
-      </w:r>
-      <w:r>
-        <w:t>the</w:t>
-      </w:r>
-      <w:r>
-        <w:t xml:space="preserve"> </w:t>
-      </w:r>
-      <w:r>
-        <w:t>fin°</w:t>
-      </w:r>
-      <w:r>
-        <w:t xml:space="preserve"> </w:t>
-      </w:r>
-      <w:r>
-        <w:t>coral</w:t>
-      </w:r>
-      <w:r>
-        <w:br/>
-        <w:br/>
-      </w:r>
-    </w:p>
-    <w:p>
-      <w:r>
-        <w:rPr>
-          <w:b/>
-        </w:rPr>
-        <w:t>Weak without -e (Both texts): heigh</w:t>
-      </w:r>
-      <w:r>
-        <w:br/>
-        <w:t>Line The General Prologue 316 (data/oxford_txts/GP_oxford.txt)</w:t>
-        <w:br/>
-      </w:r>
-      <w:r>
-        <w:t>For</w:t>
-      </w:r>
-      <w:r>
-        <w:t xml:space="preserve"> </w:t>
-      </w:r>
-      <w:r>
-        <w:t>his</w:t>
-      </w:r>
-      <w:r>
-        <w:t xml:space="preserve"> </w:t>
-      </w:r>
-      <w:r>
-        <w:t>science,</w:t>
-      </w:r>
-      <w:r>
-        <w:t xml:space="preserve"> </w:t>
-      </w:r>
-      <w:r>
-        <w:t>and</w:t>
-      </w:r>
-      <w:r>
-        <w:t xml:space="preserve"> </w:t>
-      </w:r>
-      <w:r>
-        <w:t>for</w:t>
-      </w:r>
-      <w:r>
-        <w:t xml:space="preserve"> </w:t>
-      </w:r>
-      <w:r>
-        <w:t>his</w:t>
-      </w:r>
-      <w:r>
-        <w:t xml:space="preserve"> </w:t>
-      </w:r>
-      <w:r>
-        <w:rPr>
-          <w:i/>
-        </w:rPr>
-        <w:t>heigh</w:t>
-      </w:r>
-      <w:r>
-        <w:t xml:space="preserve"> </w:t>
-      </w:r>
-      <w:r>
-        <w:t>renoun</w:t>
-      </w:r>
-      <w:r>
-        <w:br/>
-        <w:br/>
-      </w:r>
-    </w:p>
-    <w:p>
-      <w:r>
-        <w:rPr>
-          <w:b/>
-        </w:rPr>
-        <w:t>Weak without -e (Both texts): bon</w:t>
-      </w:r>
-      <w:r>
-        <w:br/>
-        <w:t>Line House of Fame 1022 (data/oxford_txts/HF_oxford.txt)</w:t>
-        <w:br/>
-      </w:r>
-      <w:r>
-        <w:t>Seint</w:t>
-      </w:r>
-      <w:r>
-        <w:t xml:space="preserve"> </w:t>
-      </w:r>
-      <w:r>
-        <w:t>Julian,</w:t>
-      </w:r>
-      <w:r>
-        <w:t xml:space="preserve"> </w:t>
-      </w:r>
-      <w:r>
-        <w:t>lo,</w:t>
-      </w:r>
-      <w:r>
-        <w:t xml:space="preserve"> </w:t>
-      </w:r>
-      <w:r>
-        <w:rPr>
-          <w:i/>
-        </w:rPr>
-        <w:t>bon</w:t>
-      </w:r>
-      <w:r>
-        <w:t xml:space="preserve"> </w:t>
-      </w:r>
-      <w:r>
-        <w:t>hostel!°</w:t>
-      </w:r>
-      <w:r>
-        <w:br/>
-        <w:br/>
-      </w:r>
-    </w:p>
-    <w:p>
-      <w:r>
-        <w:rPr>
-          <w:b/>
-        </w:rPr>
-        <w:t>Weak without -e (Both texts): chief</w:t>
-      </w:r>
-      <w:r>
-        <w:br/>
-        <w:t>Line The Knight's Tale 1730 (data/oxford_txts/KnT_oxford.txt)</w:t>
-        <w:br/>
-      </w:r>
-      <w:r>
-        <w:t>And</w:t>
-      </w:r>
-      <w:r>
-        <w:t xml:space="preserve"> </w:t>
-      </w:r>
-      <w:r>
-        <w:t>thou</w:t>
-      </w:r>
-      <w:r>
-        <w:t xml:space="preserve"> </w:t>
-      </w:r>
-      <w:r>
-        <w:t>hast</w:t>
-      </w:r>
-      <w:r>
-        <w:t xml:space="preserve"> </w:t>
-      </w:r>
-      <w:r>
-        <w:t>maked</w:t>
-      </w:r>
-      <w:r>
-        <w:t xml:space="preserve"> </w:t>
-      </w:r>
-      <w:r>
-        <w:t>him</w:t>
-      </w:r>
-      <w:r>
-        <w:t xml:space="preserve"> </w:t>
-      </w:r>
-      <w:r>
-        <w:t>thy</w:t>
-      </w:r>
-      <w:r>
-        <w:t xml:space="preserve"> </w:t>
-      </w:r>
-      <w:r>
-        <w:rPr>
-          <w:i/>
-        </w:rPr>
-        <w:t>chief</w:t>
-      </w:r>
-      <w:r>
-        <w:t xml:space="preserve"> </w:t>
-      </w:r>
-      <w:r>
-        <w:t>squier;</w:t>
-      </w:r>
-      <w:r>
-        <w:br/>
-        <w:br/>
-      </w:r>
-    </w:p>
-    <w:p>
-      <w:r>
-        <w:rPr>
-          <w:b/>
-        </w:rPr>
-        <w:t>Weak without -e (Both texts): west</w:t>
-      </w:r>
-      <w:r>
-        <w:br/>
-        <w:t>Line The Clerk's Tale 945 (data/oxford_txts/ClT_oxford.txt)</w:t>
-        <w:br/>
-      </w:r>
-      <w:r>
-        <w:t>So</w:t>
-      </w:r>
-      <w:r>
-        <w:t xml:space="preserve"> </w:t>
-      </w:r>
-      <w:r>
-        <w:t>noble</w:t>
-      </w:r>
-      <w:r>
-        <w:t xml:space="preserve"> </w:t>
-      </w:r>
-      <w:r>
-        <w:t>array</w:t>
-      </w:r>
-      <w:r>
-        <w:t xml:space="preserve"> </w:t>
-      </w:r>
-      <w:r>
-        <w:t>in</w:t>
-      </w:r>
-      <w:r>
-        <w:t xml:space="preserve"> </w:t>
-      </w:r>
-      <w:r>
-        <w:t>al</w:t>
-      </w:r>
-      <w:r>
-        <w:t xml:space="preserve"> </w:t>
-      </w:r>
-      <w:r>
-        <w:rPr>
-          <w:i/>
-        </w:rPr>
-        <w:t>West</w:t>
-      </w:r>
-      <w:r>
-        <w:t xml:space="preserve"> </w:t>
-      </w:r>
-      <w:r>
-        <w:t>Lumbardie.</w:t>
-      </w:r>
-      <w:r>
-        <w:br/>
-        <w:br/>
-      </w:r>
-    </w:p>
-    <w:p>
-      <w:r>
-        <w:rPr>
-          <w:b/>
-        </w:rPr>
-        <w:t>Weak without -e (Both texts): chief</w:t>
-      </w:r>
-      <w:r>
-        <w:br/>
-        <w:t>Line Book of the Duchess 910 (data/oxford_txts/BD_oxford.txt)</w:t>
-        <w:br/>
-      </w:r>
-      <w:r>
-        <w:t>Was</w:t>
-      </w:r>
-      <w:r>
-        <w:t xml:space="preserve"> </w:t>
-      </w:r>
-      <w:r>
-        <w:t>hir</w:t>
-      </w:r>
-      <w:r>
-        <w:t xml:space="preserve"> </w:t>
-      </w:r>
-      <w:r>
-        <w:rPr>
-          <w:i/>
-        </w:rPr>
-        <w:t>chief</w:t>
-      </w:r>
-      <w:r>
-        <w:t xml:space="preserve"> </w:t>
-      </w:r>
-      <w:r>
-        <w:t>patrone°</w:t>
-      </w:r>
-      <w:r>
-        <w:t xml:space="preserve"> </w:t>
-      </w:r>
-      <w:r>
-        <w:t>of</w:t>
-      </w:r>
-      <w:r>
-        <w:t xml:space="preserve"> </w:t>
-      </w:r>
-      <w:r>
-        <w:t>beaute</w:t>
-      </w:r>
-      <w:r>
-        <w:br/>
-        <w:br/>
-      </w:r>
-    </w:p>
-    <w:p>
-      <w:r>
-        <w:rPr>
-          <w:b/>
-        </w:rPr>
-        <w:t>Weak without -e (Both texts): north</w:t>
-      </w:r>
-      <w:r>
-        <w:br/>
-        <w:t>Line The Friar's Tale 1413 (data/oxford_txts/FriT_oxford.txt)</w:t>
-        <w:br/>
-      </w:r>
-      <w:r>
-        <w:t>‘Brother,’</w:t>
-      </w:r>
-      <w:r>
-        <w:t xml:space="preserve"> </w:t>
-      </w:r>
-      <w:r>
-        <w:t>quod</w:t>
-      </w:r>
-      <w:r>
-        <w:t xml:space="preserve"> </w:t>
-      </w:r>
-      <w:r>
-        <w:t>he,</w:t>
-      </w:r>
-      <w:r>
-        <w:t xml:space="preserve"> </w:t>
-      </w:r>
-      <w:r>
-        <w:t>‘fer</w:t>
-      </w:r>
-      <w:r>
-        <w:t xml:space="preserve"> </w:t>
-      </w:r>
-      <w:r>
-        <w:t>in</w:t>
-      </w:r>
-      <w:r>
-        <w:t xml:space="preserve"> </w:t>
-      </w:r>
-      <w:r>
-        <w:t>the</w:t>
-      </w:r>
-      <w:r>
-        <w:t xml:space="preserve"> </w:t>
-      </w:r>
-      <w:r>
-        <w:rPr>
-          <w:i/>
-        </w:rPr>
-        <w:t>north</w:t>
-      </w:r>
-      <w:r>
-        <w:t xml:space="preserve"> </w:t>
-      </w:r>
-      <w:r>
-        <w:t>contree</w:t>
-      </w:r>
-      <w:r>
-        <w:br/>
-        <w:br/>
-      </w:r>
-    </w:p>
-    <w:p>
-      <w:r>
-        <w:rPr>
-          <w:b/>
-        </w:rPr>
-        <w:t>Weak without -e (Both texts): awen</w:t>
-      </w:r>
-      <w:r>
-        <w:br/>
-        <w:t>Line The Reeve's Tale 4239 (data/oxford_txts/RvT_oxford.txt)</w:t>
-        <w:br/>
-      </w:r>
-      <w:r>
-        <w:t>I</w:t>
-      </w:r>
-      <w:r>
-        <w:t xml:space="preserve"> </w:t>
-      </w:r>
-      <w:r>
-        <w:t>is</w:t>
-      </w:r>
-      <w:r>
-        <w:t xml:space="preserve"> </w:t>
-      </w:r>
-      <w:r>
-        <w:t>thin</w:t>
-      </w:r>
-      <w:r>
-        <w:t xml:space="preserve"> </w:t>
-      </w:r>
-      <w:r>
-        <w:rPr>
-          <w:i/>
-        </w:rPr>
-        <w:t>awen</w:t>
-      </w:r>
-      <w:r>
-        <w:t xml:space="preserve"> </w:t>
-      </w:r>
-      <w:r>
-        <w:t>clerk,</w:t>
-      </w:r>
-      <w:r>
-        <w:t xml:space="preserve"> </w:t>
-      </w:r>
-      <w:r>
-        <w:t>swa</w:t>
-      </w:r>
-      <w:r>
-        <w:t xml:space="preserve"> </w:t>
-      </w:r>
-      <w:r>
-        <w:t>have</w:t>
-      </w:r>
-      <w:r>
-        <w:t xml:space="preserve"> </w:t>
-      </w:r>
-      <w:r>
-        <w:t>I</w:t>
-      </w:r>
-      <w:r>
-        <w:t xml:space="preserve"> </w:t>
-      </w:r>
-      <w:r>
-        <w:t>sel!”°</w:t>
-      </w:r>
-      <w:r>
-        <w:br/>
-        <w:br/>
-      </w:r>
-    </w:p>
-    <w:p>
-      <w:r>
-        <w:rPr>
-          <w:b/>
-        </w:rPr>
-        <w:t>Weak without -e (Both texts): heigh</w:t>
-      </w:r>
-      <w:r>
-        <w:br/>
-        <w:t>Line The Monk's Tale 2114 (data/oxford_txts/MkT_oxford.txt)</w:t>
-        <w:br/>
-      </w:r>
-      <w:r>
-        <w:t>What</w:t>
-      </w:r>
-      <w:r>
-        <w:t xml:space="preserve"> </w:t>
-      </w:r>
-      <w:r>
-        <w:t>for</w:t>
-      </w:r>
-      <w:r>
-        <w:t xml:space="preserve"> </w:t>
-      </w:r>
-      <w:r>
-        <w:t>his</w:t>
-      </w:r>
-      <w:r>
-        <w:t xml:space="preserve"> </w:t>
-      </w:r>
-      <w:r>
-        <w:t>strengthe,</w:t>
-      </w:r>
-      <w:r>
-        <w:t xml:space="preserve"> </w:t>
-      </w:r>
-      <w:r>
-        <w:t>and</w:t>
-      </w:r>
-      <w:r>
-        <w:t xml:space="preserve"> </w:t>
-      </w:r>
-      <w:r>
-        <w:t>for</w:t>
-      </w:r>
-      <w:r>
-        <w:t xml:space="preserve"> </w:t>
-      </w:r>
-      <w:r>
-        <w:t>his</w:t>
-      </w:r>
-      <w:r>
-        <w:t xml:space="preserve"> </w:t>
-      </w:r>
-      <w:r>
-        <w:rPr>
-          <w:i/>
-        </w:rPr>
-        <w:t>heigh</w:t>
-      </w:r>
-      <w:r>
-        <w:t xml:space="preserve"> </w:t>
-      </w:r>
-      <w:r>
-        <w:t>bountee,°</w:t>
-      </w:r>
-      <w:r>
-        <w:br/>
-        <w:br/>
-      </w:r>
-    </w:p>
-    <w:p>
-      <w:r>
-        <w:rPr>
-          <w:b/>
-        </w:rPr>
-        <w:t>Weak without -e (Both texts): heigh</w:t>
-      </w:r>
-      <w:r>
-        <w:br/>
-        <w:t>Line The Clerk's Tale 991 (data/oxford_txts/ClT_oxford.txt)</w:t>
-        <w:br/>
-      </w:r>
-      <w:r>
-        <w:t>And</w:t>
-      </w:r>
-      <w:r>
-        <w:t xml:space="preserve"> </w:t>
-      </w:r>
-      <w:r>
-        <w:t>more</w:t>
-      </w:r>
-      <w:r>
-        <w:t xml:space="preserve"> </w:t>
-      </w:r>
-      <w:r>
-        <w:t>plesant,</w:t>
-      </w:r>
-      <w:r>
-        <w:t xml:space="preserve"> </w:t>
-      </w:r>
-      <w:r>
-        <w:t>for</w:t>
-      </w:r>
-      <w:r>
-        <w:t xml:space="preserve"> </w:t>
-      </w:r>
-      <w:r>
-        <w:t>hir</w:t>
-      </w:r>
-      <w:r>
-        <w:t xml:space="preserve"> </w:t>
-      </w:r>
-      <w:r>
-        <w:rPr>
-          <w:i/>
-        </w:rPr>
-        <w:t>heigh</w:t>
-      </w:r>
-      <w:r>
-        <w:t xml:space="preserve"> </w:t>
-      </w:r>
-      <w:r>
-        <w:t>linage;</w:t>
-      </w:r>
-      <w:r>
-        <w:br/>
-        <w:br/>
-      </w:r>
-    </w:p>
-    <w:p>
-      <w:r>
-        <w:rPr>
-          <w:b/>
-        </w:rPr>
-        <w:t>Weak without -e (Both texts): right</w:t>
-      </w:r>
-      <w:r>
-        <w:br/>
-        <w:t>Line House of Fame 1294 (data/oxford_txts/HF_oxford.txt)</w:t>
-        <w:br/>
-      </w:r>
-      <w:r>
-        <w:t>The</w:t>
-      </w:r>
-      <w:r>
-        <w:t xml:space="preserve"> </w:t>
-      </w:r>
-      <w:r>
-        <w:t>castel-yate°</w:t>
-      </w:r>
-      <w:r>
-        <w:t xml:space="preserve"> </w:t>
-      </w:r>
-      <w:r>
-        <w:t>on</w:t>
-      </w:r>
-      <w:r>
-        <w:t xml:space="preserve"> </w:t>
-      </w:r>
-      <w:r>
-        <w:t>my</w:t>
-      </w:r>
-      <w:r>
-        <w:t xml:space="preserve"> </w:t>
-      </w:r>
-      <w:r>
-        <w:rPr>
-          <w:i/>
-        </w:rPr>
-        <w:t>right</w:t>
-      </w:r>
-      <w:r>
-        <w:t xml:space="preserve"> </w:t>
-      </w:r>
-      <w:r>
-        <w:t>hond</w:t>
-      </w:r>
-      <w:r>
-        <w:br/>
-        <w:br/>
-      </w:r>
-    </w:p>
-    <w:p>
-      <w:r>
-        <w:rPr>
-          <w:b/>
-        </w:rPr>
-        <w:t>Weak without -e (Both texts): right</w:t>
-      </w:r>
-      <w:r>
-        <w:br/>
-        <w:t>Line The Knight's Tale 2905 (data/oxford_txts/KnT_oxford.txt)</w:t>
-        <w:br/>
-      </w:r>
-      <w:r>
-        <w:t>Upon</w:t>
-      </w:r>
-      <w:r>
-        <w:t xml:space="preserve"> </w:t>
-      </w:r>
-      <w:r>
-        <w:t>the</w:t>
-      </w:r>
-      <w:r>
-        <w:t xml:space="preserve"> </w:t>
-      </w:r>
-      <w:r>
-        <w:rPr>
-          <w:i/>
-        </w:rPr>
-        <w:t>right</w:t>
-      </w:r>
-      <w:r>
-        <w:t xml:space="preserve"> </w:t>
-      </w:r>
-      <w:r>
-        <w:t>hond</w:t>
-      </w:r>
-      <w:r>
-        <w:t xml:space="preserve"> </w:t>
-      </w:r>
-      <w:r>
-        <w:t>wente</w:t>
-      </w:r>
-      <w:r>
-        <w:t xml:space="preserve"> </w:t>
-      </w:r>
-      <w:r>
-        <w:t>old</w:t>
-      </w:r>
-      <w:r>
-        <w:t xml:space="preserve"> </w:t>
-      </w:r>
-      <w:r>
-        <w:t>Egeus</w:t>
-      </w:r>
-      <w:r>
-        <w:br/>
-        <w:br/>
-      </w:r>
-    </w:p>
-    <w:p>
-      <w:r>
-        <w:rPr>
-          <w:b/>
-        </w:rPr>
-        <w:t>Weak without -e (Both texts): right</w:t>
-      </w:r>
-      <w:r>
-        <w:br/>
-        <w:t>Line The Knight's Tale 1959 (data/oxford_txts/KnT_oxford.txt)</w:t>
-        <w:br/>
-      </w:r>
-      <w:r>
-        <w:t>A</w:t>
-      </w:r>
-      <w:r>
-        <w:t xml:space="preserve"> </w:t>
-      </w:r>
-      <w:r>
-        <w:t>citole°</w:t>
-      </w:r>
-      <w:r>
-        <w:t xml:space="preserve"> </w:t>
-      </w:r>
-      <w:r>
-        <w:t>in</w:t>
-      </w:r>
-      <w:r>
-        <w:t xml:space="preserve"> </w:t>
-      </w:r>
-      <w:r>
-        <w:t>hir</w:t>
-      </w:r>
-      <w:r>
-        <w:t xml:space="preserve"> </w:t>
-      </w:r>
-      <w:r>
-        <w:rPr>
-          <w:i/>
-        </w:rPr>
-        <w:t>right</w:t>
-      </w:r>
-      <w:r>
-        <w:t xml:space="preserve"> </w:t>
-      </w:r>
-      <w:r>
-        <w:t>hand</w:t>
-      </w:r>
-      <w:r>
-        <w:t xml:space="preserve"> </w:t>
-      </w:r>
-      <w:r>
-        <w:t>hadde</w:t>
-      </w:r>
-      <w:r>
-        <w:t xml:space="preserve"> </w:t>
-      </w:r>
-      <w:r>
-        <w:t>she</w:t>
+        <w:t>noght</w:t>
+      </w:r>
+      <w:r>
+        <w:t xml:space="preserve"> </w:t>
+      </w:r>
+      <w:r>
+        <w:t>availe°</w:t>
       </w:r>
       <w:r>
         <w:br/>
@@ -2531,59 +2584,6 @@
       </w:r>
       <w:r>
         <w:t>elaat,°</w:t>
-      </w:r>
-      <w:r>
-        <w:br/>
-        <w:br/>
-      </w:r>
-    </w:p>
-    <w:p>
-      <w:r>
-        <w:rPr>
-          <w:b/>
-        </w:rPr>
-        <w:t>Plural without -e (Both texts): good</w:t>
-      </w:r>
-      <w:r>
-        <w:br/>
-        <w:t>Line House of Fame 1616 (data/oxford_txts/HF_oxford.txt)</w:t>
-        <w:br/>
-      </w:r>
-      <w:r>
-        <w:rPr>
-          <w:i/>
-        </w:rPr>
-        <w:t>Good</w:t>
-      </w:r>
-      <w:r>
-        <w:t xml:space="preserve"> </w:t>
-      </w:r>
-      <w:r>
-        <w:t>werkes</w:t>
-      </w:r>
-      <w:r>
-        <w:t xml:space="preserve"> </w:t>
-      </w:r>
-      <w:r>
-        <w:t>shal</w:t>
-      </w:r>
-      <w:r>
-        <w:t xml:space="preserve"> </w:t>
-      </w:r>
-      <w:r>
-        <w:t>yow</w:t>
-      </w:r>
-      <w:r>
-        <w:t xml:space="preserve"> </w:t>
-      </w:r>
-      <w:r>
-        <w:t>noght</w:t>
-      </w:r>
-      <w:r>
-        <w:t xml:space="preserve"> </w:t>
-      </w:r>
-      <w:r>
-        <w:t>availe°</w:t>
       </w:r>
       <w:r>
         <w:br/>

</xml_diff>